<commit_message>
Significant progress on edit view
</commit_message>
<xml_diff>
--- a/codeline_documentation.docx
+++ b/codeline_documentation.docx
@@ -186,121 +186,247 @@
       <w:pPr>
         <w:pStyle w:val="ListParagraph"/>
         <w:numPr>
-          <w:ilvl w:val="0"/>
-          <w:numId w:val="1"/>
-        </w:numPr>
-      </w:pPr>
-      <w:r>
-        <w:t>List of objectives that are realistic, achievable and measurable</w:t>
-      </w:r>
-    </w:p>
-    <w:p/>
-    <w:p>
-      <w:pPr>
-        <w:pStyle w:val="Heading2"/>
-      </w:pPr>
-      <w:r>
-        <w:t>Background</w:t>
-      </w:r>
-    </w:p>
-    <w:p/>
-    <w:p>
-      <w:r>
-        <w:t>Dubai College’s Computer Science Department recently started offering Computer Science</w:t>
-      </w:r>
-      <w:r>
-        <w:t xml:space="preserve"> at GCSE and A-Level. With the expanding department, and a lot of growing interest in the subject, the teachers of the subject are</w:t>
-      </w:r>
-      <w:r>
-        <w:t xml:space="preserve"> increasingly</w:t>
-      </w:r>
-      <w:r>
-        <w:t xml:space="preserve"> pressured by various different </w:t>
-      </w:r>
-      <w:r>
-        <w:t>responsibilities</w:t>
-      </w:r>
-      <w:r>
-        <w:t>, inc</w:t>
-      </w:r>
-      <w:r>
-        <w:t>luding keeping lessons engaging and students interested;</w:t>
-      </w:r>
-      <w:r>
-        <w:t xml:space="preserve"> </w:t>
-      </w:r>
-      <w:r>
-        <w:t>developing projects and problem sets to teach in ways other than textbook and PowerPoint; and consistently marking students’ work to give feedback to students. In the experience of Mr. Mark Wood, the head of the CS department at DC, the third point is often defaulted on, as a lot of energy goes into the other parts of teaching and not much is left for marking. As a result, students are often not getting the tangible feedback they need to improve their skills as computer scientists, and Mr. Wood and his colleagues often lose track of their students’ progress. Of course, tests can be used to gauge progress, but specifically for CS, it would be beneficial for the teachers to see the code that students are writing outside of exam conditions—programming is, after all, a large part of the subject.</w:t>
-      </w:r>
-    </w:p>
-    <w:p/>
-    <w:p>
-      <w:r>
-        <w:t xml:space="preserve">I had a talk with Mr. Wood </w:t>
-      </w:r>
-      <w:r>
-        <w:t xml:space="preserve">that illuminated many of the problems the department is currently facing in regards to marking. He told me that he genuinely wants to mark students’ code, as he often gives programming tasks to the class for which he would like to observe each individual students’ approach. Looking through the code of each student would give a better understanding of each student’s progress, and insight into the effectiveness of certain projects or teaching styles for the cohort as a whole. Unfortunately, he explained, the marking often </w:t>
-      </w:r>
-      <w:r>
-        <w:lastRenderedPageBreak/>
-        <w:t xml:space="preserve">doesn’t happen as it is too time consuming. There are a few approaches he has tried, but each is suboptimal and fails in certain ways to match his workflow. </w:t>
-      </w:r>
-    </w:p>
-    <w:p/>
-    <w:p>
-      <w:r>
-        <w:t xml:space="preserve">The first option is to get students to print out all of their code on paper and hand it in, much like perhaps a History essay would be presented. This works in getting all the code in one place, however is not optimal for a CS class which is trying to move towards a fully digital atmosphere (and, of course, minimize deforestation). Mr. Wood also expressed that he would much prefer digital </w:t>
-      </w:r>
-      <w:r>
-        <w:t>submission</w:t>
-      </w:r>
-      <w:r>
-        <w:t xml:space="preserve"> as it is easy for students to lose track of </w:t>
-      </w:r>
-      <w:r>
-        <w:t xml:space="preserve">old work </w:t>
-      </w:r>
-      <w:r>
-        <w:t>in physical form. A digital</w:t>
-      </w:r>
-      <w:r>
-        <w:t xml:space="preserve"> submission</w:t>
-      </w:r>
-      <w:r>
-        <w:t xml:space="preserve"> method would allow both students and teachers to find work from any point in the yea</w:t>
-      </w:r>
-      <w:r>
-        <w:t xml:space="preserve">r at any time, and access it both at home and school without needing to carry heavy physical books or folders. </w:t>
-      </w:r>
-    </w:p>
-    <w:p/>
-    <w:p>
-      <w:r>
-        <w:t>Another option that was explored was having students put their work on their school network drives. This does allow students to keep all their work in one place, and allows teachers to access work for marking without need for physical paper</w:t>
-      </w:r>
-      <w:r>
-        <w:t xml:space="preserve">, however is </w:t>
-      </w:r>
-      <w:r>
-        <w:t xml:space="preserve">still </w:t>
-      </w:r>
-      <w:r>
-        <w:t xml:space="preserve">significantly inconvenient as </w:t>
-      </w:r>
-      <w:r>
-        <w:t>the teacher has to individually access each student area and locate the relevant file manually. This can be especially taxing when some students miss deadlines and so teachers spend time looking for work that isn’t there. The difficulty of accessing work that is not in a centralized location is especially visible with this approach.</w:t>
-      </w:r>
-    </w:p>
-    <w:p/>
-    <w:p>
-      <w:r>
-        <w:t xml:space="preserve">The obvious solution to this is to ask students to submit their work to a shared area, perhaps on the school network or a cloud file sharing service such as Google Drive. Again, </w:t>
-      </w:r>
-      <w:r>
-        <w:t xml:space="preserve">this allows students to keep </w:t>
-      </w:r>
+          <w:ilvl w:val="1"/>
+          <w:numId w:val="1"/>
+        </w:numPr>
+      </w:pPr>
+      <w:r>
+        <w:t>Centralized storage of students’ code</w:t>
+      </w:r>
+    </w:p>
+    <w:p>
+      <w:pPr>
+        <w:pStyle w:val="ListParagraph"/>
+        <w:numPr>
+          <w:ilvl w:val="1"/>
+          <w:numId w:val="1"/>
+        </w:numPr>
+      </w:pPr>
+      <w:r>
+        <w:t>Digital and internet based</w:t>
+      </w:r>
+    </w:p>
+    <w:p>
+      <w:pPr>
+        <w:pStyle w:val="ListParagraph"/>
+        <w:numPr>
+          <w:ilvl w:val="1"/>
+          <w:numId w:val="1"/>
+        </w:numPr>
+      </w:pPr>
       <w:bookmarkStart w:id="0" w:name="_GoBack"/>
       <w:bookmarkEnd w:id="0"/>
+      <w:r>
+        <w:t>Allow client to see a student’s history of submitted code to monitor progress</w:t>
+      </w:r>
+    </w:p>
+    <w:p>
+      <w:pPr>
+        <w:pStyle w:val="ListParagraph"/>
+        <w:numPr>
+          <w:ilvl w:val="1"/>
+          <w:numId w:val="1"/>
+        </w:numPr>
+      </w:pPr>
+      <w:r>
+        <w:t>Students can add narrative with their submissions (outside of code comments)</w:t>
+      </w:r>
+    </w:p>
+    <w:p>
+      <w:pPr>
+        <w:pStyle w:val="ListParagraph"/>
+        <w:numPr>
+          <w:ilvl w:val="1"/>
+          <w:numId w:val="1"/>
+        </w:numPr>
+      </w:pPr>
+      <w:r>
+        <w:t>View student’s posts</w:t>
+      </w:r>
+    </w:p>
+    <w:p>
+      <w:pPr>
+        <w:pStyle w:val="ListParagraph"/>
+        <w:numPr>
+          <w:ilvl w:val="1"/>
+          <w:numId w:val="1"/>
+        </w:numPr>
+      </w:pPr>
+      <w:r>
+        <w:t>Ability to tag posts and filter by tags</w:t>
+      </w:r>
+    </w:p>
+    <w:p>
+      <w:pPr>
+        <w:pStyle w:val="ListParagraph"/>
+        <w:numPr>
+          <w:ilvl w:val="1"/>
+          <w:numId w:val="1"/>
+        </w:numPr>
+      </w:pPr>
+      <w:r>
+        <w:t>Syntax highlighting (</w:t>
+      </w:r>
+      <w:r>
+        <w:t xml:space="preserve">at least </w:t>
+      </w:r>
+      <w:r>
+        <w:t>Python and C)</w:t>
+      </w:r>
+    </w:p>
+    <w:p>
+      <w:pPr>
+        <w:pStyle w:val="ListParagraph"/>
+        <w:numPr>
+          <w:ilvl w:val="1"/>
+          <w:numId w:val="1"/>
+        </w:numPr>
+      </w:pPr>
+      <w:r>
+        <w:t>Date present on all posts</w:t>
+      </w:r>
+    </w:p>
+    <w:p>
+      <w:pPr>
+        <w:pStyle w:val="ListParagraph"/>
+        <w:numPr>
+          <w:ilvl w:val="1"/>
+          <w:numId w:val="1"/>
+        </w:numPr>
+      </w:pPr>
+      <w:r>
+        <w:t>Can submit anonymously</w:t>
+      </w:r>
+    </w:p>
+    <w:p>
+      <w:pPr>
+        <w:pStyle w:val="ListParagraph"/>
+        <w:numPr>
+          <w:ilvl w:val="0"/>
+          <w:numId w:val="1"/>
+        </w:numPr>
+      </w:pPr>
+      <w:r>
+        <w:t>List of objectives that are realistic, achievable and measurable</w:t>
+      </w:r>
+    </w:p>
+    <w:p>
+      <w:pPr>
+        <w:pStyle w:val="ListParagraph"/>
+        <w:numPr>
+          <w:ilvl w:val="0"/>
+          <w:numId w:val="1"/>
+        </w:numPr>
+      </w:pPr>
+      <w:r>
+        <w:t>DON’T MENTION MARKING. FOCUS ON MONITORING</w:t>
+      </w:r>
+    </w:p>
+    <w:p/>
+    <w:p>
+      <w:pPr>
+        <w:pStyle w:val="Heading2"/>
+      </w:pPr>
+      <w:r>
+        <w:t>Background</w:t>
+      </w:r>
+    </w:p>
+    <w:p/>
+    <w:p>
+      <w:r>
+        <w:t>Dubai College’s Computer Science Department recently started offering Computer Science</w:t>
+      </w:r>
+      <w:r>
+        <w:t xml:space="preserve"> at GCSE and A-Level. With the expanding department, and a lot of growing interest in the subject, the teachers of the subject are</w:t>
+      </w:r>
+      <w:r>
+        <w:t xml:space="preserve"> increasingly</w:t>
+      </w:r>
+      <w:r>
+        <w:t xml:space="preserve"> pressured by various different </w:t>
+      </w:r>
+      <w:r>
+        <w:t>responsibilities</w:t>
+      </w:r>
+      <w:r>
+        <w:t>, inc</w:t>
+      </w:r>
+      <w:r>
+        <w:t>luding keeping lessons engaging and students interested;</w:t>
+      </w:r>
+      <w:r>
+        <w:t xml:space="preserve"> </w:t>
+      </w:r>
+      <w:r>
+        <w:t xml:space="preserve">developing projects and problem sets to teach in ways other than textbook and PowerPoint; and consistently marking students’ work to give feedback to students. In the experience of Mr. Mark Wood, the head of the CS department at DC, the third point is often defaulted on, as a lot of energy goes into the other parts of teaching and not much is left for marking. As a result, students are often not getting the tangible feedback they need to improve their skills as computer scientists, and Mr. Wood and his colleagues often lose track of their students’ progress. Of course, tests can be used to </w:t>
+      </w:r>
+      <w:r>
+        <w:lastRenderedPageBreak/>
+        <w:t>gauge progress, but specifically for CS, it would be beneficial for the teachers to see the code that students are writing outside of exam conditions—programming is, after all, a large part of the subject.</w:t>
+      </w:r>
+    </w:p>
+    <w:p/>
+    <w:p>
+      <w:r>
+        <w:t xml:space="preserve">I had a talk with Mr. Wood </w:t>
+      </w:r>
+      <w:r>
+        <w:t xml:space="preserve">that illuminated many of the problems the department is currently facing in regards to marking. He told me that he genuinely wants to mark students’ code, as he often gives programming tasks to the class for which he would like to observe each individual students’ approach. Looking through the code of each student would give a better understanding of each student’s progress, and insight into the effectiveness of certain projects or teaching styles for the cohort as a whole. Unfortunately, he explained, the marking often doesn’t happen as it is too time consuming. There are a few approaches he has tried, but each is suboptimal and fails in certain ways to match his workflow. </w:t>
+      </w:r>
+    </w:p>
+    <w:p/>
+    <w:p>
+      <w:r>
+        <w:t xml:space="preserve">The first option is to get students to print out all of their code on paper and hand it in, much like perhaps a History essay would be presented. This works in getting all the code in one place, however is not optimal for a CS class which is trying to move towards a fully digital atmosphere (and, of course, minimize deforestation). Mr. Wood also expressed that he would much prefer digital </w:t>
+      </w:r>
+      <w:r>
+        <w:t>submission</w:t>
+      </w:r>
+      <w:r>
+        <w:t xml:space="preserve"> as it is easy for students to lose track of </w:t>
+      </w:r>
+      <w:r>
+        <w:t xml:space="preserve">old work </w:t>
+      </w:r>
+      <w:r>
+        <w:t>in physical form. A digital</w:t>
+      </w:r>
+      <w:r>
+        <w:t xml:space="preserve"> submission</w:t>
+      </w:r>
+      <w:r>
+        <w:t xml:space="preserve"> method would allow both students and teachers to find work from any point in the yea</w:t>
+      </w:r>
+      <w:r>
+        <w:t xml:space="preserve">r at any time, and access it both at home and school without needing to carry heavy physical books or folders. </w:t>
+      </w:r>
+    </w:p>
+    <w:p/>
+    <w:p>
+      <w:r>
+        <w:t>Another option that was explored was having students put their work on their school network drives. This does allow students to keep all their work in one place, and allows teachers to access work for marking without need for physical paper</w:t>
+      </w:r>
+      <w:r>
+        <w:t xml:space="preserve">, however is </w:t>
+      </w:r>
+      <w:r>
+        <w:t xml:space="preserve">still </w:t>
+      </w:r>
+      <w:r>
+        <w:t xml:space="preserve">significantly inconvenient as </w:t>
+      </w:r>
+      <w:r>
+        <w:t>the teacher has to individually access each student area and locate the relevant file manually. This can be especially taxing when some students miss deadlines and so teachers spend time looking for work that isn’t there. The difficulty of accessing work that is not in a centralized location is especially visible with this approach.</w:t>
+      </w:r>
+    </w:p>
+    <w:p/>
+    <w:p>
+      <w:r>
+        <w:t xml:space="preserve">The obvious solution to this is to ask students to submit their work to a shared area, perhaps on the school network or a cloud file sharing service such as Google Drive. Again, </w:t>
+      </w:r>
+      <w:r>
+        <w:t xml:space="preserve">this allows students to keep </w:t>
+      </w:r>
     </w:p>
     <w:p/>
     <w:p/>
@@ -612,7 +738,7 @@
         <w:rFonts w:ascii="Courier New" w:hAnsi="Courier New" w:cs="Courier New" w:hint="default"/>
       </w:rPr>
     </w:lvl>
-    <w:lvl w:ilvl="2" w:tplc="04090005" w:tentative="1">
+    <w:lvl w:ilvl="2" w:tplc="04090005">
       <w:start w:val="1"/>
       <w:numFmt w:val="bullet"/>
       <w:lvlText w:val=""/>
@@ -1548,7 +1674,7 @@
 </file>
 
 <file path=customXml/itemProps1.xml><?xml version="1.0" encoding="utf-8"?>
-<ds:datastoreItem xmlns:ds="http://schemas.openxmlformats.org/officeDocument/2006/customXml" ds:itemID="{6D84867D-F960-794E-BFED-38CD1C68BA5C}">
+<ds:datastoreItem xmlns:ds="http://schemas.openxmlformats.org/officeDocument/2006/customXml" ds:itemID="{10E485AC-BB04-8748-9795-D5E697514C72}">
   <ds:schemaRefs>
     <ds:schemaRef ds:uri="http://schemas.openxmlformats.org/officeDocument/2006/bibliography"/>
   </ds:schemaRefs>

</xml_diff>

<commit_message>
Fixed bug with submission of posts with moved cells
</commit_message>
<xml_diff>
--- a/codeline_documentation.docx
+++ b/codeline_documentation.docx
@@ -6,9 +6,11 @@
       <w:pPr>
         <w:pStyle w:val="Title"/>
       </w:pPr>
+      <w:proofErr w:type="spellStart"/>
       <w:r>
         <w:t>Codeline</w:t>
       </w:r>
+      <w:proofErr w:type="spellEnd"/>
     </w:p>
     <w:p>
       <w:pPr>
@@ -34,9 +36,19 @@
           <w:numId w:val="1"/>
         </w:numPr>
       </w:pPr>
-      <w:r>
-        <w:t>Specifically for school, dept</w:t>
-      </w:r>
+      <w:proofErr w:type="gramStart"/>
+      <w:r>
+        <w:t>Specifically</w:t>
+      </w:r>
+      <w:proofErr w:type="gramEnd"/>
+      <w:r>
+        <w:t xml:space="preserve"> for school, </w:t>
+      </w:r>
+      <w:proofErr w:type="spellStart"/>
+      <w:r>
+        <w:t>dept</w:t>
+      </w:r>
+      <w:proofErr w:type="spellEnd"/>
     </w:p>
     <w:p>
       <w:pPr>
@@ -47,7 +59,15 @@
         </w:numPr>
       </w:pPr>
       <w:r>
-        <w:t>Growing CS dept, introducing CS at GCSE and A level</w:t>
+        <w:t xml:space="preserve">Growing CS </w:t>
+      </w:r>
+      <w:proofErr w:type="spellStart"/>
+      <w:r>
+        <w:t>dept</w:t>
+      </w:r>
+      <w:proofErr w:type="spellEnd"/>
+      <w:r>
+        <w:t>, introducing CS at GCSE and A level</w:t>
       </w:r>
     </w:p>
     <w:p>
@@ -487,11 +507,31 @@
               <w:rPr/>
             </w:rPrChange>
           </w:rPr>
-          <w:t>code written by students and collate code written by students iin and out of lessons.</w:t>
+          <w:t xml:space="preserve">code written by students and collate code written by students </w:t>
+        </w:r>
+        <w:proofErr w:type="spellStart"/>
+        <w:r>
+          <w:rPr>
+            <w:color w:val="FF0000"/>
+            <w:rPrChange w:id="21" w:author="Mark Wood" w:date="2017-03-30T11:07:00Z">
+              <w:rPr/>
+            </w:rPrChange>
+          </w:rPr>
+          <w:t>iin</w:t>
+        </w:r>
+        <w:proofErr w:type="spellEnd"/>
+        <w:r>
+          <w:rPr>
+            <w:color w:val="FF0000"/>
+            <w:rPrChange w:id="22" w:author="Mark Wood" w:date="2017-03-30T11:07:00Z">
+              <w:rPr/>
+            </w:rPrChange>
+          </w:rPr>
+          <w:t xml:space="preserve"> and out of lessons.</w:t>
         </w:r>
       </w:ins>
       <w:commentRangeEnd w:id="5"/>
-      <w:ins w:id="21" w:author="Mark Wood" w:date="2017-03-30T11:09:00Z">
+      <w:ins w:id="23" w:author="Mark Wood" w:date="2017-03-30T11:09:00Z">
         <w:r>
           <w:rPr>
             <w:rStyle w:val="CommentReference"/>
@@ -503,7 +543,7 @@
     <w:p>
       <w:pPr>
         <w:rPr>
-          <w:ins w:id="22" w:author="Mark Wood" w:date="2017-03-30T11:06:00Z"/>
+          <w:ins w:id="24" w:author="Mark Wood" w:date="2017-03-30T11:06:00Z"/>
         </w:rPr>
       </w:pPr>
     </w:p>
@@ -523,11 +563,11 @@
     </w:p>
     <w:p/>
     <w:p>
-      <w:commentRangeStart w:id="23"/>
+      <w:commentRangeStart w:id="25"/>
       <w:r>
         <w:t>I had</w:t>
       </w:r>
-      <w:ins w:id="24" w:author="Mark Wood" w:date="2017-03-30T11:10:00Z">
+      <w:ins w:id="26" w:author="Mark Wood" w:date="2017-03-30T11:10:00Z">
         <w:r>
           <w:t xml:space="preserve"> a lengthy discussion</w:t>
         </w:r>
@@ -535,12 +575,12 @@
       <w:r>
         <w:t xml:space="preserve"> with Mr. Wood </w:t>
       </w:r>
-      <w:commentRangeEnd w:id="23"/>
+      <w:commentRangeEnd w:id="25"/>
       <w:r>
         <w:rPr>
           <w:rStyle w:val="CommentReference"/>
         </w:rPr>
-        <w:commentReference w:id="23"/>
+        <w:commentReference w:id="25"/>
       </w:r>
       <w:r>
         <w:t>that illuminated many of the problems the department is</w:t>
@@ -641,28 +681,17 @@
     <w:p>
       <w:pPr>
         <w:rPr>
-          <w:ins w:id="25" w:author="Mark Wood" w:date="2017-03-30T11:22:00Z"/>
+          <w:ins w:id="27" w:author="Mark Wood" w:date="2017-03-30T11:22:00Z"/>
           <w:color w:val="FF0000"/>
-          <w:rPrChange w:id="26" w:author="Mark Wood" w:date="2017-03-30T11:23:00Z">
+          <w:rPrChange w:id="28" w:author="Mark Wood" w:date="2017-03-30T11:23:00Z">
             <w:rPr>
-              <w:ins w:id="27" w:author="Mark Wood" w:date="2017-03-30T11:22:00Z"/>
+              <w:ins w:id="29" w:author="Mark Wood" w:date="2017-03-30T11:22:00Z"/>
             </w:rPr>
           </w:rPrChange>
         </w:rPr>
       </w:pPr>
-      <w:commentRangeStart w:id="28"/>
-      <w:ins w:id="29" w:author="Mark Wood" w:date="2017-03-30T11:19:00Z">
-        <w:r>
-          <w:rPr>
-            <w:color w:val="FF0000"/>
-            <w:rPrChange w:id="30" w:author="Mark Wood" w:date="2017-03-30T11:23:00Z">
-              <w:rPr/>
-            </w:rPrChange>
-          </w:rPr>
-          <w:t xml:space="preserve">Through my extensive research, which included one-to-one discussions, </w:t>
-        </w:r>
-      </w:ins>
-      <w:ins w:id="31" w:author="Mark Wood" w:date="2017-03-30T11:20:00Z">
+      <w:commentRangeStart w:id="30"/>
+      <w:ins w:id="31" w:author="Mark Wood" w:date="2017-03-30T11:19:00Z">
         <w:r>
           <w:rPr>
             <w:color w:val="FF0000"/>
@@ -670,10 +699,10 @@
               <w:rPr/>
             </w:rPrChange>
           </w:rPr>
-          <w:t>group discussions, surveys and shadowing</w:t>
+          <w:t xml:space="preserve">Through my extensive research, which included one-to-one discussions, </w:t>
         </w:r>
       </w:ins>
-      <w:ins w:id="33" w:author="Mark Wood" w:date="2017-03-30T11:19:00Z">
+      <w:ins w:id="33" w:author="Mark Wood" w:date="2017-03-30T11:20:00Z">
         <w:r>
           <w:rPr>
             <w:color w:val="FF0000"/>
@@ -681,10 +710,10 @@
               <w:rPr/>
             </w:rPrChange>
           </w:rPr>
-          <w:t xml:space="preserve"> </w:t>
+          <w:t>group discussions, surveys and shadowing</w:t>
         </w:r>
       </w:ins>
-      <w:ins w:id="35" w:author="Mark Wood" w:date="2017-03-30T11:21:00Z">
+      <w:ins w:id="35" w:author="Mark Wood" w:date="2017-03-30T11:19:00Z">
         <w:r>
           <w:rPr>
             <w:color w:val="FF0000"/>
@@ -692,10 +721,10 @@
               <w:rPr/>
             </w:rPrChange>
           </w:rPr>
-          <w:t xml:space="preserve">I can conclude that there is a </w:t>
+          <w:t xml:space="preserve"> </w:t>
         </w:r>
       </w:ins>
-      <w:ins w:id="37" w:author="Mark Wood" w:date="2017-03-30T11:22:00Z">
+      <w:ins w:id="37" w:author="Mark Wood" w:date="2017-03-30T11:21:00Z">
         <w:r>
           <w:rPr>
             <w:color w:val="FF0000"/>
@@ -703,10 +732,10 @@
               <w:rPr/>
             </w:rPrChange>
           </w:rPr>
-          <w:t>substantial</w:t>
+          <w:t xml:space="preserve">I can conclude that there is a </w:t>
         </w:r>
       </w:ins>
-      <w:ins w:id="39" w:author="Mark Wood" w:date="2017-03-30T11:21:00Z">
+      <w:ins w:id="39" w:author="Mark Wood" w:date="2017-03-30T11:22:00Z">
         <w:r>
           <w:rPr>
             <w:color w:val="FF0000"/>
@@ -714,10 +743,10 @@
               <w:rPr/>
             </w:rPrChange>
           </w:rPr>
-          <w:t xml:space="preserve"> problem within the Computer Scienc</w:t>
+          <w:t>substantial</w:t>
         </w:r>
       </w:ins>
-      <w:ins w:id="41" w:author="Mark Wood" w:date="2017-03-30T11:22:00Z">
+      <w:ins w:id="41" w:author="Mark Wood" w:date="2017-03-30T11:21:00Z">
         <w:r>
           <w:rPr>
             <w:color w:val="FF0000"/>
@@ -725,49 +754,60 @@
               <w:rPr/>
             </w:rPrChange>
           </w:rPr>
+          <w:t xml:space="preserve"> problem within the Computer Scienc</w:t>
+        </w:r>
+      </w:ins>
+      <w:ins w:id="43" w:author="Mark Wood" w:date="2017-03-30T11:22:00Z">
+        <w:r>
+          <w:rPr>
+            <w:color w:val="FF0000"/>
+            <w:rPrChange w:id="44" w:author="Mark Wood" w:date="2017-03-30T11:23:00Z">
+              <w:rPr/>
+            </w:rPrChange>
+          </w:rPr>
           <w:t>e Department at Dubai College, which I feel I can help provide a solution to.</w:t>
         </w:r>
       </w:ins>
-      <w:commentRangeEnd w:id="28"/>
-      <w:ins w:id="43" w:author="Mark Wood" w:date="2017-03-30T11:23:00Z">
+      <w:commentRangeEnd w:id="30"/>
+      <w:ins w:id="45" w:author="Mark Wood" w:date="2017-03-30T11:23:00Z">
         <w:r>
           <w:rPr>
             <w:rStyle w:val="CommentReference"/>
             <w:color w:val="FF0000"/>
-            <w:rPrChange w:id="44" w:author="Mark Wood" w:date="2017-03-30T11:23:00Z">
+            <w:rPrChange w:id="46" w:author="Mark Wood" w:date="2017-03-30T11:23:00Z">
               <w:rPr>
                 <w:rStyle w:val="CommentReference"/>
               </w:rPr>
             </w:rPrChange>
           </w:rPr>
-          <w:commentReference w:id="28"/>
+          <w:commentReference w:id="30"/>
         </w:r>
       </w:ins>
     </w:p>
     <w:p>
       <w:pPr>
         <w:rPr>
-          <w:ins w:id="45" w:author="Mark Wood" w:date="2017-03-30T11:22:00Z"/>
-        </w:rPr>
-      </w:pPr>
-    </w:p>
-    <w:p>
-      <w:pPr>
-        <w:rPr>
-          <w:ins w:id="46" w:author="Mark Wood" w:date="2017-03-30T11:25:00Z"/>
-        </w:rPr>
-      </w:pPr>
-      <w:ins w:id="47" w:author="Mark Wood" w:date="2017-03-30T11:23:00Z">
+          <w:ins w:id="47" w:author="Mark Wood" w:date="2017-03-30T11:22:00Z"/>
+        </w:rPr>
+      </w:pPr>
+    </w:p>
+    <w:p>
+      <w:pPr>
+        <w:rPr>
+          <w:ins w:id="48" w:author="Mark Wood" w:date="2017-03-30T11:25:00Z"/>
+        </w:rPr>
+      </w:pPr>
+      <w:ins w:id="49" w:author="Mark Wood" w:date="2017-03-30T11:23:00Z">
         <w:r>
           <w:t xml:space="preserve">My initial thoughts are that </w:t>
         </w:r>
       </w:ins>
-      <w:del w:id="48" w:author="Mark Wood" w:date="2017-03-30T11:23:00Z">
+      <w:del w:id="50" w:author="Mark Wood" w:date="2017-03-30T11:23:00Z">
         <w:r>
           <w:delText xml:space="preserve">The </w:delText>
         </w:r>
       </w:del>
-      <w:ins w:id="49" w:author="Mark Wood" w:date="2017-03-30T11:23:00Z">
+      <w:ins w:id="51" w:author="Mark Wood" w:date="2017-03-30T11:23:00Z">
         <w:r>
           <w:t xml:space="preserve">an </w:t>
         </w:r>
@@ -775,12 +815,12 @@
       <w:r>
         <w:t xml:space="preserve">ideal solution would allow students to post their code, with narrative, in a centralized location for later access, and allow the teacher to view all of the relevant code in a single location (without any intermediate navigation of the filesystem for each student). </w:t>
       </w:r>
-      <w:ins w:id="50" w:author="Mark Wood" w:date="2017-03-30T11:24:00Z">
+      <w:ins w:id="52" w:author="Mark Wood" w:date="2017-03-30T11:24:00Z">
         <w:r>
           <w:t xml:space="preserve">Teachers will also be able to provide some form of feedback to the student via this </w:t>
         </w:r>
       </w:ins>
-      <w:ins w:id="51" w:author="Mark Wood" w:date="2017-03-30T11:25:00Z">
+      <w:ins w:id="53" w:author="Mark Wood" w:date="2017-03-30T11:25:00Z">
         <w:r>
           <w:t>solution.</w:t>
         </w:r>
@@ -789,27 +829,27 @@
     <w:p>
       <w:pPr>
         <w:rPr>
-          <w:ins w:id="52" w:author="Mark Wood" w:date="2017-03-30T11:25:00Z"/>
-        </w:rPr>
-      </w:pPr>
-    </w:p>
-    <w:p>
-      <w:pPr>
-        <w:rPr>
-          <w:ins w:id="53" w:author="Mark Wood" w:date="2017-03-30T11:28:00Z"/>
-        </w:rPr>
-      </w:pPr>
-      <w:ins w:id="54" w:author="Mark Wood" w:date="2017-03-30T11:25:00Z">
+          <w:ins w:id="54" w:author="Mark Wood" w:date="2017-03-30T11:25:00Z"/>
+        </w:rPr>
+      </w:pPr>
+    </w:p>
+    <w:p>
+      <w:pPr>
+        <w:rPr>
+          <w:ins w:id="55" w:author="Mark Wood" w:date="2017-03-30T11:28:00Z"/>
+        </w:rPr>
+      </w:pPr>
+      <w:ins w:id="56" w:author="Mark Wood" w:date="2017-03-30T11:25:00Z">
         <w:r>
           <w:t>I have decided to have another one-to-one meeting with Mr. Wood</w:t>
         </w:r>
       </w:ins>
-      <w:ins w:id="55" w:author="Mark Wood" w:date="2017-03-30T11:26:00Z">
+      <w:ins w:id="57" w:author="Mark Wood" w:date="2017-03-30T11:26:00Z">
         <w:r>
           <w:t xml:space="preserve"> so that I can share with him my findings, my initial thoughts on a proposed solution (overview only, no detail) and to then firm together some agreed </w:t>
         </w:r>
       </w:ins>
-      <w:ins w:id="56" w:author="Mark Wood" w:date="2017-03-30T11:27:00Z">
+      <w:ins w:id="58" w:author="Mark Wood" w:date="2017-03-30T11:27:00Z">
         <w:r>
           <w:t>requirements, which I will then extend with specific objectives.</w:t>
         </w:r>
@@ -818,21 +858,21 @@
     <w:p>
       <w:pPr>
         <w:rPr>
-          <w:ins w:id="57" w:author="Mark Wood" w:date="2017-03-30T11:19:00Z"/>
-        </w:rPr>
-      </w:pPr>
-    </w:p>
-    <w:p>
-      <w:pPr>
-        <w:rPr>
-          <w:ins w:id="58" w:author="Mark Wood" w:date="2017-03-30T11:19:00Z"/>
-        </w:rPr>
-      </w:pPr>
-    </w:p>
-    <w:p>
-      <w:pPr>
-        <w:rPr>
-          <w:ins w:id="59" w:author="Mark Wood" w:date="2017-03-30T11:30:00Z"/>
+          <w:ins w:id="59" w:author="Mark Wood" w:date="2017-03-30T11:19:00Z"/>
+        </w:rPr>
+      </w:pPr>
+    </w:p>
+    <w:p>
+      <w:pPr>
+        <w:rPr>
+          <w:ins w:id="60" w:author="Mark Wood" w:date="2017-03-30T11:19:00Z"/>
+        </w:rPr>
+      </w:pPr>
+    </w:p>
+    <w:p>
+      <w:pPr>
+        <w:rPr>
+          <w:ins w:id="61" w:author="Mark Wood" w:date="2017-03-30T11:30:00Z"/>
         </w:rPr>
       </w:pPr>
       <w:r>
@@ -844,7 +884,7 @@
       <w:r>
         <w:t>with Mr. Wood</w:t>
       </w:r>
-      <w:ins w:id="60" w:author="Mark Wood" w:date="2017-03-30T11:29:00Z">
+      <w:ins w:id="62" w:author="Mark Wood" w:date="2017-03-30T11:29:00Z">
         <w:r>
           <w:t xml:space="preserve"> (in the analysis phase)</w:t>
         </w:r>
@@ -852,44 +892,44 @@
       <w:r>
         <w:t xml:space="preserve">, </w:t>
       </w:r>
-      <w:ins w:id="61" w:author="Mark Wood" w:date="2017-03-30T11:29:00Z">
+      <w:ins w:id="63" w:author="Mark Wood" w:date="2017-03-30T11:29:00Z">
         <w:r>
           <w:t xml:space="preserve">we discussed at length the research I had done, the observations I had made and the we touched briefly on my </w:t>
         </w:r>
       </w:ins>
-      <w:ins w:id="62" w:author="Mark Wood" w:date="2017-03-30T11:30:00Z">
+      <w:ins w:id="64" w:author="Mark Wood" w:date="2017-03-30T11:30:00Z">
         <w:r>
           <w:t>proposed</w:t>
         </w:r>
       </w:ins>
-      <w:ins w:id="63" w:author="Mark Wood" w:date="2017-03-30T11:29:00Z">
+      <w:ins w:id="65" w:author="Mark Wood" w:date="2017-03-30T11:29:00Z">
         <w:r>
           <w:t xml:space="preserve"> solution. However, I felt it necessary to let him </w:t>
         </w:r>
       </w:ins>
-      <w:ins w:id="64" w:author="Mark Wood" w:date="2017-03-30T11:30:00Z">
+      <w:ins w:id="66" w:author="Mark Wood" w:date="2017-03-30T11:30:00Z">
         <w:r>
           <w:t>(my end user) draw together his own requirements.</w:t>
         </w:r>
       </w:ins>
     </w:p>
     <w:p>
-      <w:ins w:id="65" w:author="Mark Wood" w:date="2017-03-30T11:30:00Z">
+      <w:ins w:id="67" w:author="Mark Wood" w:date="2017-03-30T11:30:00Z">
         <w:r>
           <w:t>During our meeting I wrote down some key bullet points of the points/requirements he</w:t>
         </w:r>
       </w:ins>
-      <w:ins w:id="66" w:author="Mark Wood" w:date="2017-03-30T11:31:00Z">
+      <w:ins w:id="68" w:author="Mark Wood" w:date="2017-03-30T11:31:00Z">
         <w:r>
           <w:t xml:space="preserve"> was making whilst we were talking. These are a copy of the bullet points I made: </w:t>
         </w:r>
       </w:ins>
-      <w:del w:id="67" w:author="Mark Wood" w:date="2017-03-30T11:31:00Z">
+      <w:del w:id="69" w:author="Mark Wood" w:date="2017-03-30T11:31:00Z">
         <w:r>
           <w:delText>he laid out a specification of specific requirements for such a platform that I would build to solve this problem</w:delText>
         </w:r>
       </w:del>
-      <w:del w:id="68" w:author="Mark Wood" w:date="2017-03-30T11:28:00Z">
+      <w:del w:id="70" w:author="Mark Wood" w:date="2017-03-30T11:28:00Z">
         <w:r>
           <w:delText xml:space="preserve"> of student monitoring.</w:delText>
         </w:r>
@@ -1048,8 +1088,8 @@
       <w:pPr>
         <w:pStyle w:val="Heading2"/>
       </w:pPr>
-      <w:commentRangeStart w:id="69"/>
-      <w:commentRangeStart w:id="70"/>
+      <w:commentRangeStart w:id="71"/>
+      <w:commentRangeStart w:id="72"/>
       <w:r>
         <w:t>End User Requirements</w:t>
       </w:r>
@@ -1240,19 +1280,19 @@
       <w:r>
         <w:t>Teachers and students should be able to provide some form of feedback or suggested improvements to the code written</w:t>
       </w:r>
-      <w:commentRangeEnd w:id="69"/>
+      <w:commentRangeEnd w:id="71"/>
       <w:r>
         <w:rPr>
           <w:rStyle w:val="CommentReference"/>
         </w:rPr>
-        <w:commentReference w:id="69"/>
-      </w:r>
-      <w:commentRangeEnd w:id="70"/>
+        <w:commentReference w:id="71"/>
+      </w:r>
+      <w:commentRangeEnd w:id="72"/>
       <w:r>
         <w:rPr>
           <w:rStyle w:val="CommentReference"/>
         </w:rPr>
-        <w:commentReference w:id="70"/>
+        <w:commentReference w:id="72"/>
       </w:r>
     </w:p>
     <w:p>
@@ -1262,12 +1302,12 @@
     </w:p>
     <w:p/>
     <w:p>
-      <w:commentRangeStart w:id="71"/>
-      <w:commentRangeStart w:id="72"/>
+      <w:commentRangeStart w:id="73"/>
+      <w:commentRangeStart w:id="74"/>
       <w:r>
         <w:t>The requirements outlined</w:t>
       </w:r>
-      <w:ins w:id="73" w:author="Mark Wood" w:date="2017-03-30T11:49:00Z">
+      <w:ins w:id="75" w:author="Mark Wood" w:date="2017-03-30T11:49:00Z">
         <w:r>
           <w:t xml:space="preserve"> above</w:t>
         </w:r>
@@ -1275,36 +1315,36 @@
       <w:r>
         <w:t xml:space="preserve"> describe a solution that would meet all of the needs of Mr. Wood’s department. The web based, centralized nature would ensure permanent and constant access to code submissions by both the teacher and the student from anywhere. Chronological sorting as well as dated submissions allow the teacher to look through a student’s history of submissions to understand their progression throughout the course, while filtering by topic tags allows a teacher to see how the entire class is doing with a certain topic. Syntax highlighting is of course necessary for user experience—the purpose of the entire solution is to improve the experience of reading students’ code, after all.</w:t>
       </w:r>
-      <w:ins w:id="74" w:author="Mark Wood" w:date="2017-03-30T11:49:00Z">
+      <w:ins w:id="76" w:author="Mark Wood" w:date="2017-03-30T11:49:00Z">
         <w:r>
           <w:t xml:space="preserve"> </w:t>
         </w:r>
       </w:ins>
-      <w:commentRangeEnd w:id="71"/>
-      <w:ins w:id="75" w:author="Mark Wood" w:date="2017-03-30T11:50:00Z">
+      <w:commentRangeEnd w:id="73"/>
+      <w:ins w:id="77" w:author="Mark Wood" w:date="2017-03-30T11:50:00Z">
         <w:r>
           <w:rPr>
             <w:rStyle w:val="CommentReference"/>
           </w:rPr>
-          <w:commentReference w:id="71"/>
+          <w:commentReference w:id="73"/>
         </w:r>
       </w:ins>
-      <w:commentRangeEnd w:id="72"/>
+      <w:commentRangeEnd w:id="74"/>
       <w:r>
         <w:rPr>
           <w:rStyle w:val="CommentReference"/>
         </w:rPr>
-        <w:commentReference w:id="72"/>
+        <w:commentReference w:id="74"/>
       </w:r>
     </w:p>
     <w:p/>
     <w:p>
       <w:pPr>
         <w:rPr>
-          <w:del w:id="76" w:author="Mark Wood" w:date="2017-03-30T11:50:00Z"/>
-        </w:rPr>
-      </w:pPr>
-      <w:del w:id="77" w:author="Mark Wood" w:date="2017-03-30T11:50:00Z">
+          <w:del w:id="78" w:author="Mark Wood" w:date="2017-03-30T11:50:00Z"/>
+        </w:rPr>
+      </w:pPr>
+      <w:del w:id="79" w:author="Mark Wood" w:date="2017-03-30T11:50:00Z">
         <w:r>
           <w:delText>I decided to take on Mr. Wood’s challenge and attempt to solve his department’s challenge by creating a solution that knocks these seven requirements out.</w:delText>
         </w:r>
@@ -1313,7 +1353,7 @@
     <w:p>
       <w:pPr>
         <w:rPr>
-          <w:del w:id="78" w:author="Mark Wood" w:date="2017-03-30T11:50:00Z"/>
+          <w:del w:id="80" w:author="Mark Wood" w:date="2017-03-30T11:50:00Z"/>
         </w:rPr>
       </w:pPr>
     </w:p>
@@ -1329,7 +1369,7 @@
     <w:p>
       <w:pPr>
         <w:rPr>
-          <w:ins w:id="79" w:author="Mark Wood" w:date="2017-03-30T11:55:00Z"/>
+          <w:ins w:id="81" w:author="Mark Wood" w:date="2017-03-30T11:55:00Z"/>
         </w:rPr>
       </w:pPr>
       <w:r>
@@ -1338,18 +1378,18 @@
       <w:r>
         <w:t xml:space="preserve">I will also look to my fellow computer science students for suggestions, regarding both the visual design and functionality of the website. This feedback will be immensely valuable, as these people </w:t>
       </w:r>
-      <w:ins w:id="80" w:author="Murtaza Javaid" w:date="2017-03-30T15:58:00Z">
+      <w:ins w:id="82" w:author="Murtaza Javaid" w:date="2017-03-30T15:58:00Z">
         <w:r>
           <w:t xml:space="preserve">will eventually be </w:t>
         </w:r>
       </w:ins>
-      <w:del w:id="81" w:author="Murtaza Javaid" w:date="2017-03-30T15:58:00Z">
+      <w:del w:id="83" w:author="Murtaza Javaid" w:date="2017-03-30T15:58:00Z">
         <w:r>
           <w:delText xml:space="preserve">are </w:delText>
         </w:r>
       </w:del>
-      <w:ins w:id="82" w:author="Mark Wood" w:date="2017-03-30T11:54:00Z">
-        <w:del w:id="83" w:author="Murtaza Javaid" w:date="2017-03-30T15:58:00Z">
+      <w:ins w:id="84" w:author="Mark Wood" w:date="2017-03-30T11:54:00Z">
+        <w:del w:id="85" w:author="Murtaza Javaid" w:date="2017-03-30T15:58:00Z">
           <w:r>
             <w:delText xml:space="preserve">part of the audience and subsequently will be </w:delText>
           </w:r>
@@ -1358,7 +1398,7 @@
           <w:t xml:space="preserve">the </w:t>
         </w:r>
       </w:ins>
-      <w:del w:id="84" w:author="Mark Wood" w:date="2017-03-30T11:54:00Z">
+      <w:del w:id="86" w:author="Mark Wood" w:date="2017-03-30T11:54:00Z">
         <w:r>
           <w:delText xml:space="preserve">the intended end </w:delText>
         </w:r>
@@ -1370,29 +1410,37 @@
     <w:p>
       <w:pPr>
         <w:rPr>
-          <w:ins w:id="85" w:author="Mark Wood" w:date="2017-03-30T11:55:00Z"/>
-        </w:rPr>
-      </w:pPr>
-    </w:p>
-    <w:p>
-      <w:pPr>
-        <w:rPr>
-          <w:ins w:id="86" w:author="Mark Wood" w:date="2017-03-30T11:56:00Z"/>
-        </w:rPr>
-      </w:pPr>
-      <w:ins w:id="87" w:author="Mark Wood" w:date="2017-03-30T11:55:00Z">
+          <w:ins w:id="87" w:author="Mark Wood" w:date="2017-03-30T11:55:00Z"/>
+        </w:rPr>
+      </w:pPr>
+    </w:p>
+    <w:p>
+      <w:pPr>
+        <w:rPr>
+          <w:ins w:id="88" w:author="Mark Wood" w:date="2017-03-30T11:56:00Z"/>
+        </w:rPr>
+      </w:pPr>
+      <w:ins w:id="89" w:author="Mark Wood" w:date="2017-03-30T11:55:00Z">
         <w:r>
-          <w:t>I plan to investigate web application frameworks that will support the proposed solution. I have experimented with php and MySQL in the past, as well as basic HTML an</w:t>
+          <w:t xml:space="preserve">I plan to investigate web application frameworks that will support the proposed solution. I have experimented with </w:t>
+        </w:r>
+        <w:proofErr w:type="spellStart"/>
+        <w:r>
+          <w:t>php</w:t>
+        </w:r>
+        <w:proofErr w:type="spellEnd"/>
+        <w:r>
+          <w:t xml:space="preserve"> and MySQL in the past, as well as basic HTML an</w:t>
         </w:r>
       </w:ins>
-      <w:ins w:id="88" w:author="Mark Wood" w:date="2017-03-30T11:56:00Z">
+      <w:ins w:id="90" w:author="Mark Wood" w:date="2017-03-30T11:56:00Z">
         <w:r>
           <w:t>d CSS but feel that there might be alternative technologies that can be used.</w:t>
         </w:r>
       </w:ins>
     </w:p>
     <w:p>
-      <w:ins w:id="89" w:author="Mark Wood" w:date="2017-03-30T11:56:00Z">
+      <w:ins w:id="91" w:author="Mark Wood" w:date="2017-03-30T11:56:00Z">
         <w:r>
           <w:t xml:space="preserve"> </w:t>
         </w:r>
@@ -1401,17 +1449,17 @@
     <w:p>
       <w:pPr>
         <w:rPr>
-          <w:ins w:id="90" w:author="Mark Wood" w:date="2017-03-30T12:03:00Z"/>
-        </w:rPr>
-      </w:pPr>
-      <w:commentRangeStart w:id="91"/>
+          <w:ins w:id="92" w:author="Mark Wood" w:date="2017-03-30T12:03:00Z"/>
+        </w:rPr>
+      </w:pPr>
+      <w:commentRangeStart w:id="93"/>
       <w:r>
         <w:t xml:space="preserve">I plan to develop an open source project where all my code will be hosted </w:t>
       </w:r>
       <w:r>
         <w:t>on GitHub so that anyone who wishes to contribute to the project, once it gains momentum, can do so.</w:t>
       </w:r>
-      <w:ins w:id="92" w:author="Mark Wood" w:date="2017-03-30T11:58:00Z">
+      <w:ins w:id="94" w:author="Mark Wood" w:date="2017-03-30T11:58:00Z">
         <w:r>
           <w:t xml:space="preserve"> </w:t>
         </w:r>
@@ -1419,19 +1467,19 @@
           <w:rPr>
             <w:b/>
             <w:bCs/>
-            <w:rPrChange w:id="93" w:author="Mark Wood" w:date="2017-03-30T12:02:00Z">
+            <w:rPrChange w:id="95" w:author="Mark Wood" w:date="2017-03-30T12:02:00Z">
               <w:rPr/>
             </w:rPrChange>
           </w:rPr>
           <w:t xml:space="preserve">I MUST MAKE IT CLEAR that during </w:t>
         </w:r>
       </w:ins>
-      <w:ins w:id="94" w:author="Mark Wood" w:date="2017-03-30T11:59:00Z">
+      <w:ins w:id="96" w:author="Mark Wood" w:date="2017-03-30T11:59:00Z">
         <w:r>
           <w:rPr>
             <w:b/>
             <w:bCs/>
-            <w:rPrChange w:id="95" w:author="Mark Wood" w:date="2017-03-30T12:02:00Z">
+            <w:rPrChange w:id="97" w:author="Mark Wood" w:date="2017-03-30T12:02:00Z">
               <w:rPr/>
             </w:rPrChange>
           </w:rPr>
@@ -1441,26 +1489,14 @@
           <w:rPr>
             <w:b/>
             <w:bCs/>
-            <w:rPrChange w:id="96" w:author="Mark Wood" w:date="2017-03-30T12:03:00Z">
+            <w:rPrChange w:id="98" w:author="Mark Wood" w:date="2017-03-30T12:03:00Z">
               <w:rPr/>
             </w:rPrChange>
           </w:rPr>
           <w:t>form i.e. all of the wor</w:t>
         </w:r>
       </w:ins>
-      <w:ins w:id="97" w:author="Mark Wood" w:date="2017-03-30T12:00:00Z">
-        <w:r>
-          <w:rPr>
-            <w:b/>
-            <w:bCs/>
-            <w:rPrChange w:id="98" w:author="Mark Wood" w:date="2017-03-30T12:03:00Z">
-              <w:rPr/>
-            </w:rPrChange>
-          </w:rPr>
-          <w:t>k</w:t>
-        </w:r>
-      </w:ins>
-      <w:ins w:id="99" w:author="Mark Wood" w:date="2017-03-30T11:59:00Z">
+      <w:ins w:id="99" w:author="Mark Wood" w:date="2017-03-30T12:00:00Z">
         <w:r>
           <w:rPr>
             <w:b/>
@@ -1469,15 +1505,27 @@
               <w:rPr/>
             </w:rPrChange>
           </w:rPr>
-          <w:t xml:space="preserve"> will be mine</w:t>
+          <w:t>k</w:t>
         </w:r>
       </w:ins>
-      <w:ins w:id="101" w:author="Mark Wood" w:date="2017-03-30T12:00:00Z">
+      <w:ins w:id="101" w:author="Mark Wood" w:date="2017-03-30T11:59:00Z">
         <w:r>
           <w:rPr>
             <w:b/>
             <w:bCs/>
             <w:rPrChange w:id="102" w:author="Mark Wood" w:date="2017-03-30T12:03:00Z">
+              <w:rPr/>
+            </w:rPrChange>
+          </w:rPr>
+          <w:t xml:space="preserve"> will be mine</w:t>
+        </w:r>
+      </w:ins>
+      <w:ins w:id="103" w:author="Mark Wood" w:date="2017-03-30T12:00:00Z">
+        <w:r>
+          <w:rPr>
+            <w:b/>
+            <w:bCs/>
+            <w:rPrChange w:id="104" w:author="Mark Wood" w:date="2017-03-30T12:03:00Z">
               <w:rPr/>
             </w:rPrChange>
           </w:rPr>
@@ -1487,43 +1535,43 @@
           <w:t xml:space="preserve">. However, once the project has been deployed, Mr. Wood sees this as a solution he plans to use with every student at the school next year and so having the </w:t>
         </w:r>
       </w:ins>
-      <w:ins w:id="103" w:author="Mark Wood" w:date="2017-03-30T12:01:00Z">
+      <w:ins w:id="105" w:author="Mark Wood" w:date="2017-03-30T12:01:00Z">
         <w:r>
           <w:t>GitHub community share and collaborate on this project with me will help ensure that this solution is susta</w:t>
         </w:r>
       </w:ins>
-      <w:ins w:id="104" w:author="Mark Wood" w:date="2017-03-30T12:02:00Z">
+      <w:ins w:id="106" w:author="Mark Wood" w:date="2017-03-30T12:02:00Z">
         <w:r>
           <w:t>inable, as well as flexible in the need for further scope to be suggested by others.</w:t>
         </w:r>
       </w:ins>
-      <w:commentRangeEnd w:id="91"/>
+      <w:commentRangeEnd w:id="93"/>
       <w:r>
         <w:rPr>
           <w:rStyle w:val="CommentReference"/>
         </w:rPr>
-        <w:commentReference w:id="91"/>
-      </w:r>
-    </w:p>
-    <w:p>
-      <w:pPr>
-        <w:rPr>
-          <w:ins w:id="105" w:author="Mark Wood" w:date="2017-03-30T12:03:00Z"/>
-        </w:rPr>
-      </w:pPr>
-    </w:p>
-    <w:p>
-      <w:pPr>
-        <w:rPr>
-          <w:ins w:id="106" w:author="Mark Wood" w:date="2017-03-30T12:01:00Z"/>
-        </w:rPr>
-      </w:pPr>
-      <w:ins w:id="107" w:author="Mark Wood" w:date="2017-03-30T12:03:00Z">
+        <w:commentReference w:id="93"/>
+      </w:r>
+    </w:p>
+    <w:p>
+      <w:pPr>
+        <w:rPr>
+          <w:ins w:id="107" w:author="Mark Wood" w:date="2017-03-30T12:03:00Z"/>
+        </w:rPr>
+      </w:pPr>
+    </w:p>
+    <w:p>
+      <w:pPr>
+        <w:rPr>
+          <w:ins w:id="108" w:author="Mark Wood" w:date="2017-03-30T12:01:00Z"/>
+        </w:rPr>
+      </w:pPr>
+      <w:ins w:id="109" w:author="Mark Wood" w:date="2017-03-30T12:03:00Z">
         <w:r>
           <w:t>I can also use the GitHub community as a source during the testing phase, along with students and teachers at my school</w:t>
         </w:r>
       </w:ins>
-      <w:ins w:id="108" w:author="Mark Wood" w:date="2017-03-30T12:04:00Z">
+      <w:ins w:id="110" w:author="Mark Wood" w:date="2017-03-30T12:04:00Z">
         <w:r>
           <w:t>. This will ensure a wide variety of audiences are able to contribute to the success of the project.</w:t>
         </w:r>
@@ -1532,7 +1580,7 @@
     <w:p>
       <w:pPr>
         <w:rPr>
-          <w:del w:id="109" w:author="Mark Wood" w:date="2017-03-30T12:02:00Z"/>
+          <w:del w:id="111" w:author="Mark Wood" w:date="2017-03-30T12:02:00Z"/>
         </w:rPr>
       </w:pPr>
     </w:p>
@@ -1555,7 +1603,7 @@
           <w:numId w:val="2"/>
         </w:numPr>
         <w:ind w:left="1440" w:hanging="1080"/>
-        <w:pPrChange w:id="110" w:author="Murtaza Javaid" w:date="2017-03-30T16:17:00Z">
+        <w:pPrChange w:id="112" w:author="Murtaza Javaid" w:date="2017-03-30T16:17:00Z">
           <w:pPr>
             <w:pStyle w:val="ListParagraph"/>
             <w:numPr>
@@ -2064,7 +2112,15 @@
     <w:p/>
     <w:p>
       <w:r>
-        <w:t>Several other libraries will be needed, however, to make the webapp functional. A library called highlightjs will be required to render syntax highlighting of code. Cloud 9’s Ace text editor, which is a lightweight javascript based text editor with syntax highlighting, will be embedded in the post creation interface. Bootstrap, a library containing several stylesheets, will be used to help with the style of the app and JQuery, a javascript library that makes manipulating HTML documents in the browser much simpler, will be used to help create responsive webpages and simplify much of the javascript required for the post submission interface.</w:t>
+        <w:t xml:space="preserve">Several other libraries will be needed, however, to make the webapp functional. A library called </w:t>
+      </w:r>
+      <w:proofErr w:type="spellStart"/>
+      <w:r>
+        <w:t>highlightjs</w:t>
+      </w:r>
+      <w:proofErr w:type="spellEnd"/>
+      <w:r>
+        <w:t xml:space="preserve"> will be required to render syntax highlighting of code. Cloud 9’s Ace text editor, which is a lightweight javascript based text editor with syntax highlighting, will be embedded in the post creation interface. Bootstrap, a library containing several stylesheets, will be used to help with the style of the app and JQuery, a javascript library that makes manipulating HTML documents in the browser much simpler, will be used to help create responsive webpages and simplify much of the javascript required for the post submission interface.</w:t>
       </w:r>
     </w:p>
     <w:p/>
@@ -2176,6 +2232,8 @@
         </w:rPr>
         <w:t>(</w:t>
       </w:r>
+      <w:proofErr w:type="spellStart"/>
+      <w:proofErr w:type="gramStart"/>
       <w:r>
         <w:rPr>
           <w:rFonts w:ascii="Menlo" w:eastAsia="Times New Roman" w:hAnsi="Menlo" w:cs="Menlo"/>
@@ -2203,6 +2261,8 @@
         </w:rPr>
         <w:t>Model</w:t>
       </w:r>
+      <w:proofErr w:type="spellEnd"/>
+      <w:proofErr w:type="gramEnd"/>
       <w:r>
         <w:rPr>
           <w:rFonts w:ascii="Menlo" w:eastAsia="Times New Roman" w:hAnsi="Menlo" w:cs="Menlo"/>
@@ -2231,8 +2291,31 @@
           <w:sz w:val="20"/>
           <w:szCs w:val="23"/>
         </w:rPr>
-        <w:t>    title = models.CharField(</w:t>
-      </w:r>
+        <w:t>    title = </w:t>
+      </w:r>
+      <w:proofErr w:type="spellStart"/>
+      <w:proofErr w:type="gramStart"/>
+      <w:r>
+        <w:rPr>
+          <w:rFonts w:ascii="Menlo" w:eastAsia="Times New Roman" w:hAnsi="Menlo" w:cs="Menlo"/>
+          <w:color w:val="000000"/>
+          <w:sz w:val="20"/>
+          <w:szCs w:val="23"/>
+        </w:rPr>
+        <w:t>models.CharField</w:t>
+      </w:r>
+      <w:proofErr w:type="spellEnd"/>
+      <w:proofErr w:type="gramEnd"/>
+      <w:r>
+        <w:rPr>
+          <w:rFonts w:ascii="Menlo" w:eastAsia="Times New Roman" w:hAnsi="Menlo" w:cs="Menlo"/>
+          <w:color w:val="000000"/>
+          <w:sz w:val="20"/>
+          <w:szCs w:val="23"/>
+        </w:rPr>
+        <w:t>(</w:t>
+      </w:r>
+      <w:proofErr w:type="spellStart"/>
       <w:r>
         <w:rPr>
           <w:rFonts w:ascii="Menlo" w:eastAsia="Times New Roman" w:hAnsi="Menlo" w:cs="Menlo"/>
@@ -2242,6 +2325,7 @@
         </w:rPr>
         <w:t>max_length</w:t>
       </w:r>
+      <w:proofErr w:type="spellEnd"/>
       <w:r>
         <w:rPr>
           <w:rFonts w:ascii="Menlo" w:eastAsia="Times New Roman" w:hAnsi="Menlo" w:cs="Menlo"/>
@@ -2288,7 +2372,29 @@
           <w:sz w:val="20"/>
           <w:szCs w:val="23"/>
         </w:rPr>
-        <w:t>    body = models.TextField()</w:t>
+        <w:t>    body = </w:t>
+      </w:r>
+      <w:proofErr w:type="spellStart"/>
+      <w:proofErr w:type="gramStart"/>
+      <w:r>
+        <w:rPr>
+          <w:rFonts w:ascii="Menlo" w:eastAsia="Times New Roman" w:hAnsi="Menlo" w:cs="Menlo"/>
+          <w:color w:val="000000"/>
+          <w:sz w:val="20"/>
+          <w:szCs w:val="23"/>
+        </w:rPr>
+        <w:t>models.TextField</w:t>
+      </w:r>
+      <w:proofErr w:type="spellEnd"/>
+      <w:proofErr w:type="gramEnd"/>
+      <w:r>
+        <w:rPr>
+          <w:rFonts w:ascii="Menlo" w:eastAsia="Times New Roman" w:hAnsi="Menlo" w:cs="Menlo"/>
+          <w:color w:val="000000"/>
+          <w:sz w:val="20"/>
+          <w:szCs w:val="23"/>
+        </w:rPr>
+        <w:t>()</w:t>
       </w:r>
     </w:p>
     <w:p>
@@ -2309,7 +2415,29 @@
           <w:sz w:val="20"/>
           <w:szCs w:val="23"/>
         </w:rPr>
-        <w:t>    date = models.DateTimeField()</w:t>
+        <w:t>    date = </w:t>
+      </w:r>
+      <w:proofErr w:type="spellStart"/>
+      <w:proofErr w:type="gramStart"/>
+      <w:r>
+        <w:rPr>
+          <w:rFonts w:ascii="Menlo" w:eastAsia="Times New Roman" w:hAnsi="Menlo" w:cs="Menlo"/>
+          <w:color w:val="000000"/>
+          <w:sz w:val="20"/>
+          <w:szCs w:val="23"/>
+        </w:rPr>
+        <w:t>models.DateTimeField</w:t>
+      </w:r>
+      <w:proofErr w:type="spellEnd"/>
+      <w:proofErr w:type="gramEnd"/>
+      <w:r>
+        <w:rPr>
+          <w:rFonts w:ascii="Menlo" w:eastAsia="Times New Roman" w:hAnsi="Menlo" w:cs="Menlo"/>
+          <w:color w:val="000000"/>
+          <w:sz w:val="20"/>
+          <w:szCs w:val="23"/>
+        </w:rPr>
+        <w:t>()</w:t>
       </w:r>
     </w:p>
     <w:p>
@@ -2330,7 +2458,49 @@
           <w:sz w:val="20"/>
           <w:szCs w:val="23"/>
         </w:rPr>
-        <w:t>    last_updated = models.DateTimeField()</w:t>
+        <w:t>    </w:t>
+      </w:r>
+      <w:proofErr w:type="spellStart"/>
+      <w:r>
+        <w:rPr>
+          <w:rFonts w:ascii="Menlo" w:eastAsia="Times New Roman" w:hAnsi="Menlo" w:cs="Menlo"/>
+          <w:color w:val="000000"/>
+          <w:sz w:val="20"/>
+          <w:szCs w:val="23"/>
+        </w:rPr>
+        <w:t>last_updated</w:t>
+      </w:r>
+      <w:proofErr w:type="spellEnd"/>
+      <w:r>
+        <w:rPr>
+          <w:rFonts w:ascii="Menlo" w:eastAsia="Times New Roman" w:hAnsi="Menlo" w:cs="Menlo"/>
+          <w:color w:val="000000"/>
+          <w:sz w:val="20"/>
+          <w:szCs w:val="23"/>
+        </w:rPr>
+        <w:t> = </w:t>
+      </w:r>
+      <w:proofErr w:type="spellStart"/>
+      <w:proofErr w:type="gramStart"/>
+      <w:r>
+        <w:rPr>
+          <w:rFonts w:ascii="Menlo" w:eastAsia="Times New Roman" w:hAnsi="Menlo" w:cs="Menlo"/>
+          <w:color w:val="000000"/>
+          <w:sz w:val="20"/>
+          <w:szCs w:val="23"/>
+        </w:rPr>
+        <w:t>models.DateTimeField</w:t>
+      </w:r>
+      <w:proofErr w:type="spellEnd"/>
+      <w:proofErr w:type="gramEnd"/>
+      <w:r>
+        <w:rPr>
+          <w:rFonts w:ascii="Menlo" w:eastAsia="Times New Roman" w:hAnsi="Menlo" w:cs="Menlo"/>
+          <w:color w:val="000000"/>
+          <w:sz w:val="20"/>
+          <w:szCs w:val="23"/>
+        </w:rPr>
+        <w:t>()</w:t>
       </w:r>
     </w:p>
     <w:p>
@@ -2351,7 +2521,29 @@
           <w:sz w:val="20"/>
           <w:szCs w:val="23"/>
         </w:rPr>
-        <w:t>    edited = models.BooleanField(</w:t>
+        <w:t>    edited = </w:t>
+      </w:r>
+      <w:proofErr w:type="spellStart"/>
+      <w:proofErr w:type="gramStart"/>
+      <w:r>
+        <w:rPr>
+          <w:rFonts w:ascii="Menlo" w:eastAsia="Times New Roman" w:hAnsi="Menlo" w:cs="Menlo"/>
+          <w:color w:val="000000"/>
+          <w:sz w:val="20"/>
+          <w:szCs w:val="23"/>
+        </w:rPr>
+        <w:t>models.BooleanField</w:t>
+      </w:r>
+      <w:proofErr w:type="spellEnd"/>
+      <w:proofErr w:type="gramEnd"/>
+      <w:r>
+        <w:rPr>
+          <w:rFonts w:ascii="Menlo" w:eastAsia="Times New Roman" w:hAnsi="Menlo" w:cs="Menlo"/>
+          <w:color w:val="000000"/>
+          <w:sz w:val="20"/>
+          <w:szCs w:val="23"/>
+        </w:rPr>
+        <w:t>(</w:t>
       </w:r>
       <w:r>
         <w:rPr>
@@ -2408,8 +2600,31 @@
           <w:sz w:val="20"/>
           <w:szCs w:val="23"/>
         </w:rPr>
-        <w:t>    author = models.ForeignKey(User, </w:t>
-      </w:r>
+        <w:t>    author = </w:t>
+      </w:r>
+      <w:proofErr w:type="spellStart"/>
+      <w:proofErr w:type="gramStart"/>
+      <w:r>
+        <w:rPr>
+          <w:rFonts w:ascii="Menlo" w:eastAsia="Times New Roman" w:hAnsi="Menlo" w:cs="Menlo"/>
+          <w:color w:val="000000"/>
+          <w:sz w:val="20"/>
+          <w:szCs w:val="23"/>
+        </w:rPr>
+        <w:t>models.ForeignKey</w:t>
+      </w:r>
+      <w:proofErr w:type="spellEnd"/>
+      <w:proofErr w:type="gramEnd"/>
+      <w:r>
+        <w:rPr>
+          <w:rFonts w:ascii="Menlo" w:eastAsia="Times New Roman" w:hAnsi="Menlo" w:cs="Menlo"/>
+          <w:color w:val="000000"/>
+          <w:sz w:val="20"/>
+          <w:szCs w:val="23"/>
+        </w:rPr>
+        <w:t>(User, </w:t>
+      </w:r>
+      <w:proofErr w:type="spellStart"/>
       <w:r>
         <w:rPr>
           <w:rFonts w:ascii="Menlo" w:eastAsia="Times New Roman" w:hAnsi="Menlo" w:cs="Menlo"/>
@@ -2419,14 +2634,35 @@
         </w:rPr>
         <w:t>on_delete</w:t>
       </w:r>
-      <w:r>
-        <w:rPr>
-          <w:rFonts w:ascii="Menlo" w:eastAsia="Times New Roman" w:hAnsi="Menlo" w:cs="Menlo"/>
-          <w:color w:val="000000"/>
-          <w:sz w:val="20"/>
-          <w:szCs w:val="23"/>
-        </w:rPr>
-        <w:t>=models.SET_NULL, </w:t>
+      <w:proofErr w:type="spellEnd"/>
+      <w:r>
+        <w:rPr>
+          <w:rFonts w:ascii="Menlo" w:eastAsia="Times New Roman" w:hAnsi="Menlo" w:cs="Menlo"/>
+          <w:color w:val="000000"/>
+          <w:sz w:val="20"/>
+          <w:szCs w:val="23"/>
+        </w:rPr>
+        <w:t>=</w:t>
+      </w:r>
+      <w:proofErr w:type="spellStart"/>
+      <w:r>
+        <w:rPr>
+          <w:rFonts w:ascii="Menlo" w:eastAsia="Times New Roman" w:hAnsi="Menlo" w:cs="Menlo"/>
+          <w:color w:val="000000"/>
+          <w:sz w:val="20"/>
+          <w:szCs w:val="23"/>
+        </w:rPr>
+        <w:t>models.SET_NULL</w:t>
+      </w:r>
+      <w:proofErr w:type="spellEnd"/>
+      <w:r>
+        <w:rPr>
+          <w:rFonts w:ascii="Menlo" w:eastAsia="Times New Roman" w:hAnsi="Menlo" w:cs="Menlo"/>
+          <w:color w:val="000000"/>
+          <w:sz w:val="20"/>
+          <w:szCs w:val="23"/>
+        </w:rPr>
+        <w:t>, </w:t>
       </w:r>
       <w:r>
         <w:rPr>
@@ -2483,7 +2719,29 @@
           <w:sz w:val="20"/>
           <w:szCs w:val="23"/>
         </w:rPr>
-        <w:t>    parent = models.ForeignKey(</w:t>
+        <w:t>    parent = </w:t>
+      </w:r>
+      <w:proofErr w:type="spellStart"/>
+      <w:proofErr w:type="gramStart"/>
+      <w:r>
+        <w:rPr>
+          <w:rFonts w:ascii="Menlo" w:eastAsia="Times New Roman" w:hAnsi="Menlo" w:cs="Menlo"/>
+          <w:color w:val="000000"/>
+          <w:sz w:val="20"/>
+          <w:szCs w:val="23"/>
+        </w:rPr>
+        <w:t>models.ForeignKey</w:t>
+      </w:r>
+      <w:proofErr w:type="spellEnd"/>
+      <w:proofErr w:type="gramEnd"/>
+      <w:r>
+        <w:rPr>
+          <w:rFonts w:ascii="Menlo" w:eastAsia="Times New Roman" w:hAnsi="Menlo" w:cs="Menlo"/>
+          <w:color w:val="000000"/>
+          <w:sz w:val="20"/>
+          <w:szCs w:val="23"/>
+        </w:rPr>
+        <w:t>(</w:t>
       </w:r>
       <w:r>
         <w:rPr>
@@ -2539,6 +2797,7 @@
         </w:rPr>
         <w:t>, </w:t>
       </w:r>
+      <w:proofErr w:type="spellStart"/>
       <w:r>
         <w:rPr>
           <w:rFonts w:ascii="Menlo" w:eastAsia="Times New Roman" w:hAnsi="Menlo" w:cs="Menlo"/>
@@ -2548,14 +2807,35 @@
         </w:rPr>
         <w:t>on_delete</w:t>
       </w:r>
-      <w:r>
-        <w:rPr>
-          <w:rFonts w:ascii="Menlo" w:eastAsia="Times New Roman" w:hAnsi="Menlo" w:cs="Menlo"/>
-          <w:color w:val="000000"/>
-          <w:sz w:val="20"/>
-          <w:szCs w:val="23"/>
-        </w:rPr>
-        <w:t>=models.SET_NULL)</w:t>
+      <w:proofErr w:type="spellEnd"/>
+      <w:r>
+        <w:rPr>
+          <w:rFonts w:ascii="Menlo" w:eastAsia="Times New Roman" w:hAnsi="Menlo" w:cs="Menlo"/>
+          <w:color w:val="000000"/>
+          <w:sz w:val="20"/>
+          <w:szCs w:val="23"/>
+        </w:rPr>
+        <w:t>=</w:t>
+      </w:r>
+      <w:proofErr w:type="spellStart"/>
+      <w:r>
+        <w:rPr>
+          <w:rFonts w:ascii="Menlo" w:eastAsia="Times New Roman" w:hAnsi="Menlo" w:cs="Menlo"/>
+          <w:color w:val="000000"/>
+          <w:sz w:val="20"/>
+          <w:szCs w:val="23"/>
+        </w:rPr>
+        <w:t>models.SET_NULL</w:t>
+      </w:r>
+      <w:proofErr w:type="spellEnd"/>
+      <w:r>
+        <w:rPr>
+          <w:rFonts w:ascii="Menlo" w:eastAsia="Times New Roman" w:hAnsi="Menlo" w:cs="Menlo"/>
+          <w:color w:val="000000"/>
+          <w:sz w:val="20"/>
+          <w:szCs w:val="23"/>
+        </w:rPr>
+        <w:t>)</w:t>
       </w:r>
     </w:p>
     <w:p>
@@ -2576,7 +2856,29 @@
           <w:sz w:val="20"/>
           <w:szCs w:val="23"/>
         </w:rPr>
-        <w:t>    tags = models.ManyToManyField(</w:t>
+        <w:t>    tags = </w:t>
+      </w:r>
+      <w:proofErr w:type="spellStart"/>
+      <w:proofErr w:type="gramStart"/>
+      <w:r>
+        <w:rPr>
+          <w:rFonts w:ascii="Menlo" w:eastAsia="Times New Roman" w:hAnsi="Menlo" w:cs="Menlo"/>
+          <w:color w:val="000000"/>
+          <w:sz w:val="20"/>
+          <w:szCs w:val="23"/>
+        </w:rPr>
+        <w:t>models.ManyToManyField</w:t>
+      </w:r>
+      <w:proofErr w:type="spellEnd"/>
+      <w:proofErr w:type="gramEnd"/>
+      <w:r>
+        <w:rPr>
+          <w:rFonts w:ascii="Menlo" w:eastAsia="Times New Roman" w:hAnsi="Menlo" w:cs="Menlo"/>
+          <w:color w:val="000000"/>
+          <w:sz w:val="20"/>
+          <w:szCs w:val="23"/>
+        </w:rPr>
+        <w:t>(</w:t>
       </w:r>
       <w:r>
         <w:rPr>
@@ -2615,7 +2917,29 @@
           <w:sz w:val="20"/>
           <w:szCs w:val="23"/>
         </w:rPr>
-        <w:t>    private = models.BooleanField(</w:t>
+        <w:t>    private = </w:t>
+      </w:r>
+      <w:proofErr w:type="spellStart"/>
+      <w:proofErr w:type="gramStart"/>
+      <w:r>
+        <w:rPr>
+          <w:rFonts w:ascii="Menlo" w:eastAsia="Times New Roman" w:hAnsi="Menlo" w:cs="Menlo"/>
+          <w:color w:val="000000"/>
+          <w:sz w:val="20"/>
+          <w:szCs w:val="23"/>
+        </w:rPr>
+        <w:t>models.BooleanField</w:t>
+      </w:r>
+      <w:proofErr w:type="spellEnd"/>
+      <w:proofErr w:type="gramEnd"/>
+      <w:r>
+        <w:rPr>
+          <w:rFonts w:ascii="Menlo" w:eastAsia="Times New Roman" w:hAnsi="Menlo" w:cs="Menlo"/>
+          <w:color w:val="000000"/>
+          <w:sz w:val="20"/>
+          <w:szCs w:val="23"/>
+        </w:rPr>
+        <w:t>(</w:t>
       </w:r>
       <w:r>
         <w:rPr>
@@ -2674,6 +2998,7 @@
         </w:rPr>
         <w:t>    </w:t>
       </w:r>
+      <w:proofErr w:type="spellStart"/>
       <w:r>
         <w:rPr>
           <w:rFonts w:ascii="Menlo" w:eastAsia="Times New Roman" w:hAnsi="Menlo" w:cs="Menlo"/>
@@ -2683,6 +3008,7 @@
         </w:rPr>
         <w:t>def</w:t>
       </w:r>
+      <w:proofErr w:type="spellEnd"/>
       <w:r>
         <w:rPr>
           <w:rFonts w:ascii="Menlo" w:eastAsia="Times New Roman" w:hAnsi="Menlo" w:cs="Menlo"/>
@@ -2699,7 +3025,27 @@
           <w:sz w:val="20"/>
           <w:szCs w:val="23"/>
         </w:rPr>
-        <w:t>__str__</w:t>
+        <w:t>__</w:t>
+      </w:r>
+      <w:proofErr w:type="spellStart"/>
+      <w:r>
+        <w:rPr>
+          <w:rFonts w:ascii="Menlo" w:eastAsia="Times New Roman" w:hAnsi="Menlo" w:cs="Menlo"/>
+          <w:color w:val="795E26"/>
+          <w:sz w:val="20"/>
+          <w:szCs w:val="23"/>
+        </w:rPr>
+        <w:t>str</w:t>
+      </w:r>
+      <w:proofErr w:type="spellEnd"/>
+      <w:r>
+        <w:rPr>
+          <w:rFonts w:ascii="Menlo" w:eastAsia="Times New Roman" w:hAnsi="Menlo" w:cs="Menlo"/>
+          <w:color w:val="795E26"/>
+          <w:sz w:val="20"/>
+          <w:szCs w:val="23"/>
+        </w:rPr>
+        <w:t>__</w:t>
       </w:r>
       <w:r>
         <w:rPr>
@@ -2767,6 +3113,8 @@
         </w:rPr>
         <w:t> </w:t>
       </w:r>
+      <w:proofErr w:type="spellStart"/>
+      <w:proofErr w:type="gramStart"/>
       <w:r>
         <w:rPr>
           <w:rFonts w:ascii="Menlo" w:eastAsia="Times New Roman" w:hAnsi="Menlo" w:cs="Menlo"/>
@@ -2785,6 +3133,8 @@
         </w:rPr>
         <w:t>.title</w:t>
       </w:r>
+      <w:proofErr w:type="spellEnd"/>
+      <w:proofErr w:type="gramEnd"/>
     </w:p>
     <w:p/>
     <w:p/>
@@ -2801,12 +3151,16 @@
       <w:r>
         <w:t xml:space="preserve"> is a subclass of </w:t>
       </w:r>
+      <w:proofErr w:type="spellStart"/>
+      <w:proofErr w:type="gramStart"/>
       <w:r>
         <w:rPr>
           <w:rStyle w:val="code"/>
         </w:rPr>
         <w:t>models.Model</w:t>
       </w:r>
+      <w:proofErr w:type="spellEnd"/>
+      <w:proofErr w:type="gramEnd"/>
       <w:r>
         <w:t>, which is Django’s base model class. A field for private has been included for the potential future ability to create private posts.</w:t>
       </w:r>
@@ -2912,6 +3266,8 @@
         </w:rPr>
         <w:t>(</w:t>
       </w:r>
+      <w:proofErr w:type="spellStart"/>
+      <w:proofErr w:type="gramStart"/>
       <w:r>
         <w:rPr>
           <w:rFonts w:ascii="Menlo" w:eastAsia="Times New Roman" w:hAnsi="Menlo" w:cs="Menlo"/>
@@ -2939,6 +3295,8 @@
         </w:rPr>
         <w:t>Model</w:t>
       </w:r>
+      <w:proofErr w:type="spellEnd"/>
+      <w:proofErr w:type="gramEnd"/>
       <w:r>
         <w:rPr>
           <w:rFonts w:ascii="Menlo" w:eastAsia="Times New Roman" w:hAnsi="Menlo" w:cs="Menlo"/>
@@ -2967,8 +3325,31 @@
           <w:sz w:val="20"/>
           <w:szCs w:val="23"/>
         </w:rPr>
-        <w:t>    name = models.CharField(</w:t>
-      </w:r>
+        <w:t>    name = </w:t>
+      </w:r>
+      <w:proofErr w:type="spellStart"/>
+      <w:proofErr w:type="gramStart"/>
+      <w:r>
+        <w:rPr>
+          <w:rFonts w:ascii="Menlo" w:eastAsia="Times New Roman" w:hAnsi="Menlo" w:cs="Menlo"/>
+          <w:color w:val="000000"/>
+          <w:sz w:val="20"/>
+          <w:szCs w:val="23"/>
+        </w:rPr>
+        <w:t>models.CharField</w:t>
+      </w:r>
+      <w:proofErr w:type="spellEnd"/>
+      <w:proofErr w:type="gramEnd"/>
+      <w:r>
+        <w:rPr>
+          <w:rFonts w:ascii="Menlo" w:eastAsia="Times New Roman" w:hAnsi="Menlo" w:cs="Menlo"/>
+          <w:color w:val="000000"/>
+          <w:sz w:val="20"/>
+          <w:szCs w:val="23"/>
+        </w:rPr>
+        <w:t>(</w:t>
+      </w:r>
+      <w:proofErr w:type="spellStart"/>
       <w:r>
         <w:rPr>
           <w:rFonts w:ascii="Menlo" w:eastAsia="Times New Roman" w:hAnsi="Menlo" w:cs="Menlo"/>
@@ -2978,6 +3359,7 @@
         </w:rPr>
         <w:t>max_length</w:t>
       </w:r>
+      <w:proofErr w:type="spellEnd"/>
       <w:r>
         <w:rPr>
           <w:rFonts w:ascii="Menlo" w:eastAsia="Times New Roman" w:hAnsi="Menlo" w:cs="Menlo"/>
@@ -3024,7 +3406,49 @@
           <w:sz w:val="20"/>
           <w:szCs w:val="23"/>
         </w:rPr>
-        <w:t>    lang = models.BooleanField(</w:t>
+        <w:t>    </w:t>
+      </w:r>
+      <w:proofErr w:type="spellStart"/>
+      <w:r>
+        <w:rPr>
+          <w:rFonts w:ascii="Menlo" w:eastAsia="Times New Roman" w:hAnsi="Menlo" w:cs="Menlo"/>
+          <w:color w:val="000000"/>
+          <w:sz w:val="20"/>
+          <w:szCs w:val="23"/>
+        </w:rPr>
+        <w:t>lang</w:t>
+      </w:r>
+      <w:proofErr w:type="spellEnd"/>
+      <w:r>
+        <w:rPr>
+          <w:rFonts w:ascii="Menlo" w:eastAsia="Times New Roman" w:hAnsi="Menlo" w:cs="Menlo"/>
+          <w:color w:val="000000"/>
+          <w:sz w:val="20"/>
+          <w:szCs w:val="23"/>
+        </w:rPr>
+        <w:t> = </w:t>
+      </w:r>
+      <w:proofErr w:type="spellStart"/>
+      <w:proofErr w:type="gramStart"/>
+      <w:r>
+        <w:rPr>
+          <w:rFonts w:ascii="Menlo" w:eastAsia="Times New Roman" w:hAnsi="Menlo" w:cs="Menlo"/>
+          <w:color w:val="000000"/>
+          <w:sz w:val="20"/>
+          <w:szCs w:val="23"/>
+        </w:rPr>
+        <w:t>models.BooleanField</w:t>
+      </w:r>
+      <w:proofErr w:type="spellEnd"/>
+      <w:proofErr w:type="gramEnd"/>
+      <w:r>
+        <w:rPr>
+          <w:rFonts w:ascii="Menlo" w:eastAsia="Times New Roman" w:hAnsi="Menlo" w:cs="Menlo"/>
+          <w:color w:val="000000"/>
+          <w:sz w:val="20"/>
+          <w:szCs w:val="23"/>
+        </w:rPr>
+        <w:t>(</w:t>
       </w:r>
       <w:r>
         <w:rPr>
@@ -3083,6 +3507,7 @@
         </w:rPr>
         <w:t>    </w:t>
       </w:r>
+      <w:proofErr w:type="spellStart"/>
       <w:r>
         <w:rPr>
           <w:rFonts w:ascii="Menlo" w:eastAsia="Times New Roman" w:hAnsi="Menlo" w:cs="Menlo"/>
@@ -3092,6 +3517,7 @@
         </w:rPr>
         <w:t>def</w:t>
       </w:r>
+      <w:proofErr w:type="spellEnd"/>
       <w:r>
         <w:rPr>
           <w:rFonts w:ascii="Menlo" w:eastAsia="Times New Roman" w:hAnsi="Menlo" w:cs="Menlo"/>
@@ -3108,7 +3534,27 @@
           <w:sz w:val="20"/>
           <w:szCs w:val="23"/>
         </w:rPr>
-        <w:t>__str__</w:t>
+        <w:t>__</w:t>
+      </w:r>
+      <w:proofErr w:type="spellStart"/>
+      <w:r>
+        <w:rPr>
+          <w:rFonts w:ascii="Menlo" w:eastAsia="Times New Roman" w:hAnsi="Menlo" w:cs="Menlo"/>
+          <w:color w:val="795E26"/>
+          <w:sz w:val="20"/>
+          <w:szCs w:val="23"/>
+        </w:rPr>
+        <w:t>str</w:t>
+      </w:r>
+      <w:proofErr w:type="spellEnd"/>
+      <w:r>
+        <w:rPr>
+          <w:rFonts w:ascii="Menlo" w:eastAsia="Times New Roman" w:hAnsi="Menlo" w:cs="Menlo"/>
+          <w:color w:val="795E26"/>
+          <w:sz w:val="20"/>
+          <w:szCs w:val="23"/>
+        </w:rPr>
+        <w:t>__</w:t>
       </w:r>
       <w:r>
         <w:rPr>
@@ -3215,7 +3661,21 @@
         <w:rPr>
           <w:iCs/>
         </w:rPr>
-        <w:t>__str__</w:t>
+        <w:t>__</w:t>
+      </w:r>
+      <w:proofErr w:type="spellStart"/>
+      <w:r>
+        <w:rPr>
+          <w:iCs/>
+        </w:rPr>
+        <w:t>str</w:t>
+      </w:r>
+      <w:proofErr w:type="spellEnd"/>
+      <w:r>
+        <w:rPr>
+          <w:iCs/>
+        </w:rPr>
+        <w:t>__</w:t>
       </w:r>
       <w:r>
         <w:rPr>
@@ -3247,15 +3707,20 @@
       <w:pPr>
         <w:keepNext/>
       </w:pPr>
+    </w:p>
+    <w:p>
+      <w:pPr>
+        <w:pStyle w:val="Caption"/>
+      </w:pPr>
       <w:r>
         <w:rPr>
           <w:noProof/>
         </w:rPr>
         <w:drawing>
-          <wp:inline distT="0" distB="0" distL="0" distR="0" wp14:anchorId="15965930" wp14:editId="1BB0211A">
-            <wp:extent cx="5943600" cy="3891280"/>
+          <wp:inline distT="0" distB="0" distL="0" distR="0" wp14:anchorId="34D140AD" wp14:editId="2C3158EE">
+            <wp:extent cx="5943600" cy="3886200"/>
             <wp:effectExtent l="0" t="0" r="0" b="0"/>
-            <wp:docPr id="4" name="Picture 4" descr="../../../Downloads/codeline%20ERD%20-%20Page%201%20(2).p"/>
+            <wp:docPr id="6" name="Picture 6" descr="../../../Downloads/codeline%20ERD%20-%20Page%201%20(3).p"/>
             <wp:cNvGraphicFramePr>
               <a:graphicFrameLocks xmlns:a="http://schemas.openxmlformats.org/drawingml/2006/main" noChangeAspect="1"/>
             </wp:cNvGraphicFramePr>
@@ -3263,7 +3728,7 @@
               <a:graphicData uri="http://schemas.openxmlformats.org/drawingml/2006/picture">
                 <pic:pic xmlns:pic="http://schemas.openxmlformats.org/drawingml/2006/picture">
                   <pic:nvPicPr>
-                    <pic:cNvPr id="0" name="Picture 4" descr="../../../Downloads/codeline%20ERD%20-%20Page%201%20(2).p"/>
+                    <pic:cNvPr id="0" name="Picture 6" descr="../../../Downloads/codeline%20ERD%20-%20Page%201%20(3).p"/>
                     <pic:cNvPicPr>
                       <a:picLocks noChangeAspect="1" noChangeArrowheads="1"/>
                     </pic:cNvPicPr>
@@ -3284,7 +3749,7 @@
                   <pic:spPr bwMode="auto">
                     <a:xfrm>
                       <a:off x="0" y="0"/>
-                      <a:ext cx="5943600" cy="3891280"/>
+                      <a:ext cx="5943600" cy="3886200"/>
                     </a:xfrm>
                     <a:prstGeom prst="rect">
                       <a:avLst/>
@@ -3300,11 +3765,6 @@
           </wp:inline>
         </w:drawing>
       </w:r>
-    </w:p>
-    <w:p>
-      <w:pPr>
-        <w:pStyle w:val="Caption"/>
-      </w:pPr>
       <w:r>
         <w:t xml:space="preserve">Figure </w:t>
       </w:r>
@@ -3473,7 +3933,27 @@
           <w:sz w:val="20"/>
           <w:szCs w:val="23"/>
         </w:rPr>
-        <w:t>"lang"</w:t>
+        <w:t>"</w:t>
+      </w:r>
+      <w:proofErr w:type="spellStart"/>
+      <w:r>
+        <w:rPr>
+          <w:rFonts w:ascii="Menlo" w:eastAsia="Times New Roman" w:hAnsi="Menlo" w:cs="Menlo"/>
+          <w:color w:val="0451A5"/>
+          <w:sz w:val="20"/>
+          <w:szCs w:val="23"/>
+        </w:rPr>
+        <w:t>lang</w:t>
+      </w:r>
+      <w:proofErr w:type="spellEnd"/>
+      <w:r>
+        <w:rPr>
+          <w:rFonts w:ascii="Menlo" w:eastAsia="Times New Roman" w:hAnsi="Menlo" w:cs="Menlo"/>
+          <w:color w:val="0451A5"/>
+          <w:sz w:val="20"/>
+          <w:szCs w:val="23"/>
+        </w:rPr>
+        <w:t>"</w:t>
       </w:r>
       <w:r>
         <w:rPr>
@@ -3605,7 +4085,207 @@
           <w:sz w:val="20"/>
           <w:szCs w:val="23"/>
         </w:rPr>
-        <w:t>"int main(void){\n    for(int i = 0; i&lt;12; i++){\n        printf(\"this code literally cannot run because i havent imported stdio.h\");\n    }\n    return 0;\n}"</w:t>
+        <w:t>"</w:t>
+      </w:r>
+      <w:proofErr w:type="spellStart"/>
+      <w:r>
+        <w:rPr>
+          <w:rFonts w:ascii="Menlo" w:eastAsia="Times New Roman" w:hAnsi="Menlo" w:cs="Menlo"/>
+          <w:color w:val="A31515"/>
+          <w:sz w:val="20"/>
+          <w:szCs w:val="23"/>
+        </w:rPr>
+        <w:t>int</w:t>
+      </w:r>
+      <w:proofErr w:type="spellEnd"/>
+      <w:r>
+        <w:rPr>
+          <w:rFonts w:ascii="Menlo" w:eastAsia="Times New Roman" w:hAnsi="Menlo" w:cs="Menlo"/>
+          <w:color w:val="A31515"/>
+          <w:sz w:val="20"/>
+          <w:szCs w:val="23"/>
+        </w:rPr>
+        <w:t> main(void</w:t>
+      </w:r>
+      <w:proofErr w:type="gramStart"/>
+      <w:r>
+        <w:rPr>
+          <w:rFonts w:ascii="Menlo" w:eastAsia="Times New Roman" w:hAnsi="Menlo" w:cs="Menlo"/>
+          <w:color w:val="A31515"/>
+          <w:sz w:val="20"/>
+          <w:szCs w:val="23"/>
+        </w:rPr>
+        <w:t>){</w:t>
+      </w:r>
+      <w:proofErr w:type="gramEnd"/>
+      <w:r>
+        <w:rPr>
+          <w:rFonts w:ascii="Menlo" w:eastAsia="Times New Roman" w:hAnsi="Menlo" w:cs="Menlo"/>
+          <w:color w:val="A31515"/>
+          <w:sz w:val="20"/>
+          <w:szCs w:val="23"/>
+        </w:rPr>
+        <w:t>\n    for(</w:t>
+      </w:r>
+      <w:proofErr w:type="spellStart"/>
+      <w:r>
+        <w:rPr>
+          <w:rFonts w:ascii="Menlo" w:eastAsia="Times New Roman" w:hAnsi="Menlo" w:cs="Menlo"/>
+          <w:color w:val="A31515"/>
+          <w:sz w:val="20"/>
+          <w:szCs w:val="23"/>
+        </w:rPr>
+        <w:t>int</w:t>
+      </w:r>
+      <w:proofErr w:type="spellEnd"/>
+      <w:r>
+        <w:rPr>
+          <w:rFonts w:ascii="Menlo" w:eastAsia="Times New Roman" w:hAnsi="Menlo" w:cs="Menlo"/>
+          <w:color w:val="A31515"/>
+          <w:sz w:val="20"/>
+          <w:szCs w:val="23"/>
+        </w:rPr>
+        <w:t> </w:t>
+      </w:r>
+      <w:proofErr w:type="spellStart"/>
+      <w:r>
+        <w:rPr>
+          <w:rFonts w:ascii="Menlo" w:eastAsia="Times New Roman" w:hAnsi="Menlo" w:cs="Menlo"/>
+          <w:color w:val="A31515"/>
+          <w:sz w:val="20"/>
+          <w:szCs w:val="23"/>
+        </w:rPr>
+        <w:t>i</w:t>
+      </w:r>
+      <w:proofErr w:type="spellEnd"/>
+      <w:r>
+        <w:rPr>
+          <w:rFonts w:ascii="Menlo" w:eastAsia="Times New Roman" w:hAnsi="Menlo" w:cs="Menlo"/>
+          <w:color w:val="A31515"/>
+          <w:sz w:val="20"/>
+          <w:szCs w:val="23"/>
+        </w:rPr>
+        <w:t> = 0; </w:t>
+      </w:r>
+      <w:proofErr w:type="spellStart"/>
+      <w:r>
+        <w:rPr>
+          <w:rFonts w:ascii="Menlo" w:eastAsia="Times New Roman" w:hAnsi="Menlo" w:cs="Menlo"/>
+          <w:color w:val="A31515"/>
+          <w:sz w:val="20"/>
+          <w:szCs w:val="23"/>
+        </w:rPr>
+        <w:t>i</w:t>
+      </w:r>
+      <w:proofErr w:type="spellEnd"/>
+      <w:r>
+        <w:rPr>
+          <w:rFonts w:ascii="Menlo" w:eastAsia="Times New Roman" w:hAnsi="Menlo" w:cs="Menlo"/>
+          <w:color w:val="A31515"/>
+          <w:sz w:val="20"/>
+          <w:szCs w:val="23"/>
+        </w:rPr>
+        <w:t>&lt;12; </w:t>
+      </w:r>
+      <w:proofErr w:type="spellStart"/>
+      <w:r>
+        <w:rPr>
+          <w:rFonts w:ascii="Menlo" w:eastAsia="Times New Roman" w:hAnsi="Menlo" w:cs="Menlo"/>
+          <w:color w:val="A31515"/>
+          <w:sz w:val="20"/>
+          <w:szCs w:val="23"/>
+        </w:rPr>
+        <w:t>i</w:t>
+      </w:r>
+      <w:proofErr w:type="spellEnd"/>
+      <w:r>
+        <w:rPr>
+          <w:rFonts w:ascii="Menlo" w:eastAsia="Times New Roman" w:hAnsi="Menlo" w:cs="Menlo"/>
+          <w:color w:val="A31515"/>
+          <w:sz w:val="20"/>
+          <w:szCs w:val="23"/>
+        </w:rPr>
+        <w:t>++){\n        </w:t>
+      </w:r>
+      <w:proofErr w:type="spellStart"/>
+      <w:r>
+        <w:rPr>
+          <w:rFonts w:ascii="Menlo" w:eastAsia="Times New Roman" w:hAnsi="Menlo" w:cs="Menlo"/>
+          <w:color w:val="A31515"/>
+          <w:sz w:val="20"/>
+          <w:szCs w:val="23"/>
+        </w:rPr>
+        <w:t>printf</w:t>
+      </w:r>
+      <w:proofErr w:type="spellEnd"/>
+      <w:r>
+        <w:rPr>
+          <w:rFonts w:ascii="Menlo" w:eastAsia="Times New Roman" w:hAnsi="Menlo" w:cs="Menlo"/>
+          <w:color w:val="A31515"/>
+          <w:sz w:val="20"/>
+          <w:szCs w:val="23"/>
+        </w:rPr>
+        <w:t>(\"this code literally cannot run because </w:t>
+      </w:r>
+      <w:proofErr w:type="spellStart"/>
+      <w:r>
+        <w:rPr>
+          <w:rFonts w:ascii="Menlo" w:eastAsia="Times New Roman" w:hAnsi="Menlo" w:cs="Menlo"/>
+          <w:color w:val="A31515"/>
+          <w:sz w:val="20"/>
+          <w:szCs w:val="23"/>
+        </w:rPr>
+        <w:t>i</w:t>
+      </w:r>
+      <w:proofErr w:type="spellEnd"/>
+      <w:r>
+        <w:rPr>
+          <w:rFonts w:ascii="Menlo" w:eastAsia="Times New Roman" w:hAnsi="Menlo" w:cs="Menlo"/>
+          <w:color w:val="A31515"/>
+          <w:sz w:val="20"/>
+          <w:szCs w:val="23"/>
+        </w:rPr>
+        <w:t> </w:t>
+      </w:r>
+      <w:proofErr w:type="spellStart"/>
+      <w:r>
+        <w:rPr>
+          <w:rFonts w:ascii="Menlo" w:eastAsia="Times New Roman" w:hAnsi="Menlo" w:cs="Menlo"/>
+          <w:color w:val="A31515"/>
+          <w:sz w:val="20"/>
+          <w:szCs w:val="23"/>
+        </w:rPr>
+        <w:t>havent</w:t>
+      </w:r>
+      <w:proofErr w:type="spellEnd"/>
+      <w:r>
+        <w:rPr>
+          <w:rFonts w:ascii="Menlo" w:eastAsia="Times New Roman" w:hAnsi="Menlo" w:cs="Menlo"/>
+          <w:color w:val="A31515"/>
+          <w:sz w:val="20"/>
+          <w:szCs w:val="23"/>
+        </w:rPr>
+        <w:t> imported </w:t>
+      </w:r>
+      <w:proofErr w:type="spellStart"/>
+      <w:r>
+        <w:rPr>
+          <w:rFonts w:ascii="Menlo" w:eastAsia="Times New Roman" w:hAnsi="Menlo" w:cs="Menlo"/>
+          <w:color w:val="A31515"/>
+          <w:sz w:val="20"/>
+          <w:szCs w:val="23"/>
+        </w:rPr>
+        <w:t>stdio.h</w:t>
+      </w:r>
+      <w:proofErr w:type="spellEnd"/>
+      <w:r>
+        <w:rPr>
+          <w:rFonts w:ascii="Menlo" w:eastAsia="Times New Roman" w:hAnsi="Menlo" w:cs="Menlo"/>
+          <w:color w:val="A31515"/>
+          <w:sz w:val="20"/>
+          <w:szCs w:val="23"/>
+        </w:rPr>
+        <w:t>\");\n    }\n    return 0;\n}"</w:t>
       </w:r>
       <w:r>
         <w:rPr>
@@ -3734,7 +4414,27 @@
           <w:sz w:val="20"/>
           <w:szCs w:val="23"/>
         </w:rPr>
-        <w:t>"lang"</w:t>
+        <w:t>"</w:t>
+      </w:r>
+      <w:proofErr w:type="spellStart"/>
+      <w:r>
+        <w:rPr>
+          <w:rFonts w:ascii="Menlo" w:eastAsia="Times New Roman" w:hAnsi="Menlo" w:cs="Menlo"/>
+          <w:color w:val="0451A5"/>
+          <w:sz w:val="20"/>
+          <w:szCs w:val="23"/>
+        </w:rPr>
+        <w:t>lang</w:t>
+      </w:r>
+      <w:proofErr w:type="spellEnd"/>
+      <w:r>
+        <w:rPr>
+          <w:rFonts w:ascii="Menlo" w:eastAsia="Times New Roman" w:hAnsi="Menlo" w:cs="Menlo"/>
+          <w:color w:val="0451A5"/>
+          <w:sz w:val="20"/>
+          <w:szCs w:val="23"/>
+        </w:rPr>
+        <w:t>"</w:t>
       </w:r>
       <w:r>
         <w:rPr>
@@ -3866,7 +4566,27 @@
           <w:sz w:val="20"/>
           <w:szCs w:val="23"/>
         </w:rPr>
-        <w:t>"## some markdown\n* just\n* for\n* bants"</w:t>
+        <w:t>"## some markdown\n* just\n* for\n* </w:t>
+      </w:r>
+      <w:proofErr w:type="spellStart"/>
+      <w:r>
+        <w:rPr>
+          <w:rFonts w:ascii="Menlo" w:eastAsia="Times New Roman" w:hAnsi="Menlo" w:cs="Menlo"/>
+          <w:color w:val="A31515"/>
+          <w:sz w:val="20"/>
+          <w:szCs w:val="23"/>
+        </w:rPr>
+        <w:t>bants</w:t>
+      </w:r>
+      <w:proofErr w:type="spellEnd"/>
+      <w:r>
+        <w:rPr>
+          <w:rFonts w:ascii="Menlo" w:eastAsia="Times New Roman" w:hAnsi="Menlo" w:cs="Menlo"/>
+          <w:color w:val="A31515"/>
+          <w:sz w:val="20"/>
+          <w:szCs w:val="23"/>
+        </w:rPr>
+        <w:t>"</w:t>
       </w:r>
       <w:r>
         <w:rPr>
@@ -3995,7 +4715,27 @@
           <w:sz w:val="20"/>
           <w:szCs w:val="23"/>
         </w:rPr>
-        <w:t>"lang"</w:t>
+        <w:t>"</w:t>
+      </w:r>
+      <w:proofErr w:type="spellStart"/>
+      <w:r>
+        <w:rPr>
+          <w:rFonts w:ascii="Menlo" w:eastAsia="Times New Roman" w:hAnsi="Menlo" w:cs="Menlo"/>
+          <w:color w:val="0451A5"/>
+          <w:sz w:val="20"/>
+          <w:szCs w:val="23"/>
+        </w:rPr>
+        <w:t>lang</w:t>
+      </w:r>
+      <w:proofErr w:type="spellEnd"/>
+      <w:r>
+        <w:rPr>
+          <w:rFonts w:ascii="Menlo" w:eastAsia="Times New Roman" w:hAnsi="Menlo" w:cs="Menlo"/>
+          <w:color w:val="0451A5"/>
+          <w:sz w:val="20"/>
+          <w:szCs w:val="23"/>
+        </w:rPr>
+        <w:t>"</w:t>
       </w:r>
       <w:r>
         <w:rPr>
@@ -4563,6 +5303,7 @@
           <w:szCs w:val="23"/>
         </w:rPr>
       </w:pPr>
+      <w:proofErr w:type="spellStart"/>
       <w:r>
         <w:rPr>
           <w:rFonts w:ascii="Menlo" w:eastAsia="Times New Roman" w:hAnsi="Menlo" w:cs="Menlo"/>
@@ -4572,6 +5313,7 @@
         </w:rPr>
         <w:t>def</w:t>
       </w:r>
+      <w:proofErr w:type="spellEnd"/>
       <w:r>
         <w:rPr>
           <w:rFonts w:ascii="Menlo" w:eastAsia="Times New Roman" w:hAnsi="Menlo" w:cs="Menlo"/>
@@ -4581,6 +5323,7 @@
         </w:rPr>
         <w:t> </w:t>
       </w:r>
+      <w:proofErr w:type="spellStart"/>
       <w:r>
         <w:rPr>
           <w:rFonts w:ascii="Menlo" w:eastAsia="Times New Roman" w:hAnsi="Menlo" w:cs="Menlo"/>
@@ -4590,6 +5333,7 @@
         </w:rPr>
         <w:t>logout_view</w:t>
       </w:r>
+      <w:proofErr w:type="spellEnd"/>
       <w:r>
         <w:rPr>
           <w:rFonts w:ascii="Menlo" w:eastAsia="Times New Roman" w:hAnsi="Menlo" w:cs="Menlo"/>
@@ -4675,8 +5419,19 @@
           <w:sz w:val="20"/>
           <w:szCs w:val="23"/>
         </w:rPr>
-        <w:t> redirect(</w:t>
-      </w:r>
+        <w:t> </w:t>
+      </w:r>
+      <w:proofErr w:type="gramStart"/>
+      <w:r>
+        <w:rPr>
+          <w:rFonts w:ascii="Menlo" w:eastAsia="Times New Roman" w:hAnsi="Menlo" w:cs="Menlo"/>
+          <w:color w:val="000000"/>
+          <w:sz w:val="20"/>
+          <w:szCs w:val="23"/>
+        </w:rPr>
+        <w:t>redirect(</w:t>
+      </w:r>
+      <w:proofErr w:type="gramEnd"/>
       <w:r>
         <w:rPr>
           <w:rFonts w:ascii="Menlo" w:eastAsia="Times New Roman" w:hAnsi="Menlo" w:cs="Menlo"/>
@@ -4746,12 +5501,14 @@
       <w:r>
         <w:t xml:space="preserve">If a class based view can be defined that can return a list of posts either as rendered HTML or as a JSON response, then this ability can easily be included in all of the special post list views. Django provides some nice generic class based views, such as </w:t>
       </w:r>
+      <w:proofErr w:type="spellStart"/>
       <w:r>
         <w:rPr>
           <w:rStyle w:val="code"/>
         </w:rPr>
         <w:t>ListView</w:t>
       </w:r>
+      <w:proofErr w:type="spellEnd"/>
       <w:r>
         <w:t>, which gets a list of objects of a specific model from the database. This is essentially what is required for most of the platform’s views.</w:t>
       </w:r>
@@ -4761,12 +5518,14 @@
       <w:r>
         <w:t xml:space="preserve">A base </w:t>
       </w:r>
+      <w:proofErr w:type="spellStart"/>
       <w:r>
         <w:rPr>
           <w:rStyle w:val="code"/>
         </w:rPr>
         <w:t>PostListView</w:t>
       </w:r>
+      <w:proofErr w:type="spellEnd"/>
       <w:r>
         <w:t xml:space="preserve"> class will be established with the ability to return a response as both HTML (through Django’s templating engine) and as JSON. This will allow easy creation of the following views:</w:t>
       </w:r>
@@ -4779,12 +5538,14 @@
           <w:numId w:val="5"/>
         </w:numPr>
       </w:pPr>
+      <w:proofErr w:type="spellStart"/>
       <w:r>
         <w:rPr>
           <w:rStyle w:val="code"/>
         </w:rPr>
         <w:t>GlobalTimelineView</w:t>
       </w:r>
+      <w:proofErr w:type="spellEnd"/>
       <w:r>
         <w:t xml:space="preserve"> (shows all posts reverse chronologically)</w:t>
       </w:r>
@@ -4797,12 +5558,14 @@
           <w:numId w:val="5"/>
         </w:numPr>
       </w:pPr>
+      <w:proofErr w:type="spellStart"/>
       <w:r>
         <w:rPr>
           <w:rStyle w:val="code"/>
         </w:rPr>
         <w:t>UserTimelineView</w:t>
       </w:r>
+      <w:proofErr w:type="spellEnd"/>
       <w:r>
         <w:t xml:space="preserve"> </w:t>
       </w:r>
@@ -4818,12 +5581,14 @@
           <w:numId w:val="5"/>
         </w:numPr>
       </w:pPr>
+      <w:proofErr w:type="spellStart"/>
       <w:r>
         <w:rPr>
           <w:rStyle w:val="code"/>
         </w:rPr>
         <w:t>TagTimelineView</w:t>
       </w:r>
+      <w:proofErr w:type="spellEnd"/>
       <w:r>
         <w:t xml:space="preserve"> (shows all posts that have one of a given list of tags)</w:t>
       </w:r>
@@ -4836,12 +5601,14 @@
           <w:numId w:val="5"/>
         </w:numPr>
       </w:pPr>
+      <w:proofErr w:type="spellStart"/>
       <w:r>
         <w:rPr>
           <w:rStyle w:val="code"/>
         </w:rPr>
         <w:t>ForksView</w:t>
       </w:r>
+      <w:proofErr w:type="spellEnd"/>
       <w:r>
         <w:t xml:space="preserve"> (shows all of the forks of a given post)</w:t>
       </w:r>
@@ -4854,12 +5621,14 @@
           <w:numId w:val="5"/>
         </w:numPr>
       </w:pPr>
+      <w:proofErr w:type="spellStart"/>
       <w:r>
         <w:rPr>
           <w:rStyle w:val="code"/>
         </w:rPr>
         <w:t>FilterTimelineView</w:t>
       </w:r>
+      <w:proofErr w:type="spellEnd"/>
       <w:r>
         <w:t xml:space="preserve"> (allows more fine grained filtering of posts based on GET parameters; will be used heavily in live view)</w:t>
       </w:r>
@@ -4872,12 +5641,14 @@
           <w:numId w:val="5"/>
         </w:numPr>
       </w:pPr>
+      <w:proofErr w:type="spellStart"/>
       <w:r>
         <w:rPr>
           <w:rStyle w:val="code"/>
         </w:rPr>
         <w:t>SinglePostView</w:t>
       </w:r>
+      <w:proofErr w:type="spellEnd"/>
       <w:r>
         <w:t xml:space="preserve"> (shows a single post)</w:t>
       </w:r>
@@ -4897,7 +5668,15 @@
         <w:t xml:space="preserve"> </w:t>
       </w:r>
       <w:r>
-        <w:t>is set to ‘json’, and an HTML response otherwise.</w:t>
+        <w:t>is set to ‘</w:t>
+      </w:r>
+      <w:proofErr w:type="spellStart"/>
+      <w:r>
+        <w:t>json</w:t>
+      </w:r>
+      <w:proofErr w:type="spellEnd"/>
+      <w:r>
+        <w:t>’, and an HTML response otherwise.</w:t>
       </w:r>
     </w:p>
     <w:p/>
@@ -4905,30 +5684,36 @@
       <w:r>
         <w:t xml:space="preserve">Other required views include </w:t>
       </w:r>
+      <w:proofErr w:type="spellStart"/>
       <w:r>
         <w:rPr>
           <w:rStyle w:val="code"/>
         </w:rPr>
         <w:t>NewPostView</w:t>
       </w:r>
+      <w:proofErr w:type="spellEnd"/>
       <w:r>
         <w:t xml:space="preserve">, </w:t>
       </w:r>
+      <w:proofErr w:type="spellStart"/>
       <w:r>
         <w:rPr>
           <w:rStyle w:val="code"/>
         </w:rPr>
         <w:t>ForkPostView</w:t>
       </w:r>
+      <w:proofErr w:type="spellEnd"/>
       <w:r>
         <w:t xml:space="preserve"> and </w:t>
       </w:r>
+      <w:proofErr w:type="spellStart"/>
       <w:r>
         <w:rPr>
           <w:rStyle w:val="code"/>
         </w:rPr>
         <w:t>EditPostView</w:t>
       </w:r>
+      <w:proofErr w:type="spellEnd"/>
       <w:r>
         <w:t xml:space="preserve">, the views that deal with adding posts to the database (and editing existing ones). These views are responsible for two functions: displaying a webpage to a client, and handling a form submission. When the page for submitting a new post is accessed, the view must return a </w:t>
       </w:r>
@@ -4942,93 +5727,113 @@
       <w:r>
         <w:t xml:space="preserve">The major difference between </w:t>
       </w:r>
+      <w:proofErr w:type="spellStart"/>
       <w:r>
         <w:rPr>
           <w:rStyle w:val="code"/>
         </w:rPr>
         <w:t>NewPostView</w:t>
       </w:r>
+      <w:proofErr w:type="spellEnd"/>
       <w:r>
         <w:t xml:space="preserve"> and the other two is that </w:t>
       </w:r>
+      <w:proofErr w:type="spellStart"/>
       <w:r>
         <w:rPr>
           <w:rStyle w:val="code"/>
         </w:rPr>
         <w:t>ForkPostView</w:t>
       </w:r>
+      <w:proofErr w:type="spellEnd"/>
       <w:r>
         <w:t xml:space="preserve"> and </w:t>
       </w:r>
+      <w:proofErr w:type="spellStart"/>
       <w:r>
         <w:rPr>
           <w:rStyle w:val="code"/>
         </w:rPr>
         <w:t>EditPostView</w:t>
       </w:r>
+      <w:proofErr w:type="spellEnd"/>
       <w:r>
         <w:t xml:space="preserve"> both require the page to be populated with the existing post’s body. As the three views are similar, it could make sense to have them be subclasses of each other: </w:t>
       </w:r>
+      <w:proofErr w:type="spellStart"/>
       <w:r>
         <w:rPr>
           <w:rStyle w:val="code"/>
         </w:rPr>
         <w:t>ForkPostView</w:t>
       </w:r>
+      <w:proofErr w:type="spellEnd"/>
       <w:r>
         <w:t xml:space="preserve"> is just a </w:t>
       </w:r>
+      <w:proofErr w:type="spellStart"/>
       <w:r>
         <w:rPr>
           <w:rStyle w:val="code"/>
         </w:rPr>
         <w:t>NewPostView</w:t>
       </w:r>
+      <w:proofErr w:type="spellEnd"/>
       <w:r>
         <w:t xml:space="preserve"> but with the contents of the post being forked being put into the post creation page, and </w:t>
       </w:r>
+      <w:proofErr w:type="spellStart"/>
       <w:r>
         <w:rPr>
           <w:rStyle w:val="code"/>
         </w:rPr>
         <w:t>EditPostView</w:t>
       </w:r>
+      <w:proofErr w:type="spellEnd"/>
       <w:r>
         <w:t xml:space="preserve"> is just a </w:t>
       </w:r>
+      <w:proofErr w:type="spellStart"/>
       <w:r>
         <w:rPr>
           <w:rStyle w:val="code"/>
         </w:rPr>
         <w:t>ForkPostView</w:t>
       </w:r>
+      <w:proofErr w:type="spellEnd"/>
       <w:r>
         <w:t xml:space="preserve"> where the post can only be forked by its owner, and the existing post is modified rather than a new one. These views will thus be implemented in this fashion: </w:t>
       </w:r>
+      <w:proofErr w:type="spellStart"/>
       <w:r>
         <w:rPr>
           <w:rStyle w:val="code"/>
         </w:rPr>
         <w:t>EditPostView</w:t>
       </w:r>
+      <w:proofErr w:type="spellEnd"/>
       <w:r>
         <w:t xml:space="preserve"> is a subclass of </w:t>
       </w:r>
+      <w:proofErr w:type="spellStart"/>
       <w:r>
         <w:rPr>
           <w:rStyle w:val="code"/>
         </w:rPr>
         <w:t>ForkPostView</w:t>
       </w:r>
+      <w:proofErr w:type="spellEnd"/>
       <w:r>
         <w:t xml:space="preserve"> which itself is a subclass of </w:t>
       </w:r>
+      <w:proofErr w:type="spellStart"/>
       <w:r>
         <w:rPr>
           <w:rStyle w:val="code"/>
         </w:rPr>
         <w:t>NewPostView</w:t>
       </w:r>
+      <w:proofErr w:type="spellEnd"/>
       <w:r>
         <w:t>.</w:t>
       </w:r>
@@ -5038,12 +5843,14 @@
       <w:r>
         <w:t xml:space="preserve">Due to the complex nature of the posts on this platform, especially the variable number of cells, the form rendered by </w:t>
       </w:r>
+      <w:proofErr w:type="spellStart"/>
       <w:r>
         <w:rPr>
           <w:rStyle w:val="code"/>
         </w:rPr>
         <w:t>NewPostView</w:t>
       </w:r>
+      <w:proofErr w:type="spellEnd"/>
       <w:r>
         <w:t xml:space="preserve"> will not be a standard HTML form. Instead, it will be a javascript controlled page where the user can </w:t>
       </w:r>
@@ -5062,20 +5869,20 @@
       <w:r>
         <w:t xml:space="preserve">few or as many cells as they wish. The javascript on the page will serialize the post—including title, tags, body and any other relevant information—as JSON before sending the POST request as an AJAX request, at which point </w:t>
       </w:r>
+      <w:proofErr w:type="spellStart"/>
       <w:r>
         <w:rPr>
           <w:rStyle w:val="code"/>
         </w:rPr>
         <w:t>NewPostView</w:t>
       </w:r>
+      <w:proofErr w:type="spellEnd"/>
       <w:r>
         <w:t xml:space="preserve"> will unpack the JSON data</w:t>
       </w:r>
       <w:r>
         <w:t xml:space="preserve"> sent with the request</w:t>
       </w:r>
-      <w:bookmarkStart w:id="111" w:name="_GoBack"/>
-      <w:bookmarkEnd w:id="111"/>
       <w:r>
         <w:t xml:space="preserve"> and save the new object in the database.</w:t>
       </w:r>
@@ -5107,7 +5914,10 @@
         <w:t>Evaluation</w:t>
       </w:r>
     </w:p>
-    <w:p/>
+    <w:p>
+      <w:bookmarkStart w:id="113" w:name="_GoBack"/>
+      <w:bookmarkEnd w:id="113"/>
+    </w:p>
     <w:sectPr>
       <w:pgSz w:w="12240" w:h="15840"/>
       <w:pgMar w:top="1440" w:right="1440" w:bottom="1440" w:left="1440" w:header="720" w:footer="720" w:gutter="0"/>
@@ -5136,7 +5946,7 @@
       </w:r>
     </w:p>
   </w:comment>
-  <w:comment w:id="23" w:author="Mark Wood" w:date="2017-03-30T11:12:00Z" w:initials="MW">
+  <w:comment w:id="25" w:author="Mark Wood" w:date="2017-03-30T11:12:00Z" w:initials="MW">
     <w:p>
       <w:pPr>
         <w:pStyle w:val="CommentText"/>
@@ -5177,10 +5987,7 @@
         <w:pStyle w:val="CommentText"/>
       </w:pPr>
       <w:r>
-        <w:t xml:space="preserve">Gather responses </w:t>
-      </w:r>
-      <w:r>
-        <w:t>from students from a variety of year groups to gauge their opinion the problem also. Ideally d this through a survey that you can document here and present the results (Google / Microsoft Form)</w:t>
+        <w:t>Gather responses from students from a variety of year groups to gauge their opinion the problem also. Ideally d this through a survey that you can document here and present the results (Google / Microsoft Form)</w:t>
       </w:r>
     </w:p>
     <w:p>
@@ -5193,7 +6000,15 @@
         <w:pStyle w:val="CommentText"/>
       </w:pPr>
       <w:r>
-        <w:t>If you do the above it will genuinely make an interesting read</w:t>
+        <w:t xml:space="preserve">If you do the </w:t>
+      </w:r>
+      <w:proofErr w:type="gramStart"/>
+      <w:r>
+        <w:t>above</w:t>
+      </w:r>
+      <w:proofErr w:type="gramEnd"/>
+      <w:r>
+        <w:t xml:space="preserve"> it will genuinely make an interesting read</w:t>
       </w:r>
     </w:p>
     <w:p>
@@ -5206,7 +6021,15 @@
         <w:pStyle w:val="CommentText"/>
       </w:pPr>
       <w:r>
-        <w:t>YOU should also ask Mrs. Greenlees and Mrs. Chandler their opinion of the problem and record this</w:t>
+        <w:t xml:space="preserve">YOU should also ask Mrs. </w:t>
+      </w:r>
+      <w:proofErr w:type="spellStart"/>
+      <w:r>
+        <w:t>Greenlees</w:t>
+      </w:r>
+      <w:proofErr w:type="spellEnd"/>
+      <w:r>
+        <w:t xml:space="preserve"> and Mrs. Chandler their opinion of the problem and record this</w:t>
       </w:r>
     </w:p>
     <w:p>
@@ -5232,11 +6055,19 @@
         <w:pStyle w:val="CommentText"/>
       </w:pPr>
       <w:r>
-        <w:t>If you do all of the above you can guarantee that you tick all of the boxes for the RESEARCH section</w:t>
+        <w:t xml:space="preserve">If you do all of the </w:t>
+      </w:r>
+      <w:proofErr w:type="gramStart"/>
+      <w:r>
+        <w:t>above</w:t>
+      </w:r>
+      <w:proofErr w:type="gramEnd"/>
+      <w:r>
+        <w:t xml:space="preserve"> you can guarantee that you tick all of the boxes for the RESEARCH section</w:t>
       </w:r>
     </w:p>
   </w:comment>
-  <w:comment w:id="28" w:author="Mark Wood" w:date="2017-03-30T11:23:00Z" w:initials="MW">
+  <w:comment w:id="30" w:author="Mark Wood" w:date="2017-03-30T11:23:00Z" w:initials="MW">
     <w:p>
       <w:pPr>
         <w:pStyle w:val="CommentText"/>
@@ -5252,7 +6083,7 @@
       </w:r>
     </w:p>
   </w:comment>
-  <w:comment w:id="69" w:author="Mark Wood" w:date="2017-03-30T11:47:00Z" w:initials="MW">
+  <w:comment w:id="71" w:author="Mark Wood" w:date="2017-03-30T11:47:00Z" w:initials="MW">
     <w:p>
       <w:pPr>
         <w:pStyle w:val="CommentText"/>
@@ -5304,7 +6135,7 @@
       </w:r>
     </w:p>
   </w:comment>
-  <w:comment w:id="70" w:author="Murtaza Javaid" w:date="2017-03-30T15:58:00Z" w:initials="MJ">
+  <w:comment w:id="72" w:author="Murtaza Javaid" w:date="2017-03-30T15:58:00Z" w:initials="MJ">
     <w:p>
       <w:pPr>
         <w:pStyle w:val="CommentText"/>
@@ -5320,7 +6151,7 @@
       </w:r>
     </w:p>
   </w:comment>
-  <w:comment w:id="71" w:author="Mark Wood" w:date="2017-03-30T11:50:00Z" w:initials="MW">
+  <w:comment w:id="73" w:author="Mark Wood" w:date="2017-03-30T11:50:00Z" w:initials="MW">
     <w:p>
       <w:pPr>
         <w:pStyle w:val="CommentText"/>
@@ -5336,7 +6167,7 @@
       </w:r>
     </w:p>
   </w:comment>
-  <w:comment w:id="72" w:author="Murtaza Javaid" w:date="2017-03-30T15:57:00Z" w:initials="MJ">
+  <w:comment w:id="74" w:author="Murtaza Javaid" w:date="2017-03-30T15:57:00Z" w:initials="MJ">
     <w:p>
       <w:pPr>
         <w:pStyle w:val="CommentText"/>
@@ -5352,7 +6183,7 @@
       </w:r>
     </w:p>
   </w:comment>
-  <w:comment w:id="91" w:author="Murtaza Javaid" w:date="2017-03-30T15:59:00Z" w:initials="MJ">
+  <w:comment w:id="93" w:author="Murtaza Javaid" w:date="2017-03-30T15:59:00Z" w:initials="MJ">
     <w:p>
       <w:pPr>
         <w:pStyle w:val="CommentText"/>
@@ -7096,7 +7927,7 @@
 </file>
 
 <file path=customXml/itemProps1.xml><?xml version="1.0" encoding="utf-8"?>
-<ds:datastoreItem xmlns:ds="http://schemas.openxmlformats.org/officeDocument/2006/customXml" ds:itemID="{4FE9CC7D-5CC5-754B-BA52-110D36D05518}">
+<ds:datastoreItem xmlns:ds="http://schemas.openxmlformats.org/officeDocument/2006/customXml" ds:itemID="{FCB920AF-8561-A847-89A1-215C1C874028}">
   <ds:schemaRefs>
     <ds:schemaRef ds:uri="http://schemas.openxmlformats.org/officeDocument/2006/bibliography"/>
   </ds:schemaRefs>

</xml_diff>